<commit_message>
Learnt Classes, Constructors,Inheritance,Composition,Encapsulation, Arrays and ArrayList
</commit_message>
<xml_diff>
--- a/Java/Section 6_OOP Part1 Classes, Constructors/Section 6_OOP Part1 Classes, Constructors.docx
+++ b/Java/Section 6_OOP Part1 Classes, Constructors/Section 6_OOP Part1 Classes, Constructors.docx
@@ -38,15 +38,21 @@
       <w:pPr>
         <w:rPr>
           <w:rFonts w:ascii="Book Antiqua" w:hAnsi="Book Antiqua" w:cs="Times New Roman"/>
-          <w:sz w:val="24"/>
-          <w:szCs w:val="24"/>
-        </w:rPr>
-      </w:pPr>
-      <w:r>
-        <w:rPr>
-          <w:rFonts w:ascii="Book Antiqua" w:hAnsi="Book Antiqua" w:cs="Times New Roman"/>
-          <w:sz w:val="24"/>
-          <w:szCs w:val="24"/>
+          <w:b/>
+          <w:bCs/>
+          <w:sz w:val="24"/>
+          <w:szCs w:val="24"/>
+          <w:u w:val="single"/>
+        </w:rPr>
+      </w:pPr>
+      <w:r>
+        <w:rPr>
+          <w:rFonts w:ascii="Book Antiqua" w:hAnsi="Book Antiqua" w:cs="Times New Roman"/>
+          <w:b/>
+          <w:bCs/>
+          <w:sz w:val="24"/>
+          <w:szCs w:val="24"/>
+          <w:u w:val="single"/>
         </w:rPr>
         <w:t>Topics Covered:</w:t>
       </w:r>
@@ -99,15 +105,7 @@
           <w:sz w:val="24"/>
           <w:szCs w:val="24"/>
         </w:rPr>
-        <w:t>IntelliJ</w:t>
-      </w:r>
-      <w:r>
-        <w:rPr>
-          <w:rFonts w:ascii="Book Antiqua" w:hAnsi="Book Antiqua" w:cs="Times New Roman"/>
-          <w:sz w:val="24"/>
-          <w:szCs w:val="24"/>
-        </w:rPr>
-        <w:t xml:space="preserve"> short cut</w:t>
+        <w:t>IntelliJ short cut</w:t>
       </w:r>
     </w:p>
     <w:p>
@@ -135,6 +133,107 @@
           <w:szCs w:val="24"/>
         </w:rPr>
       </w:pPr>
+      <w:r>
+        <w:rPr>
+          <w:rFonts w:ascii="Book Antiqua" w:hAnsi="Book Antiqua" w:cs="Times New Roman"/>
+          <w:sz w:val="24"/>
+          <w:szCs w:val="24"/>
+        </w:rPr>
+        <w:t xml:space="preserve">Reference </w:t>
+      </w:r>
+    </w:p>
+    <w:p>
+      <w:pPr>
+        <w:rPr>
+          <w:rFonts w:ascii="Book Antiqua" w:hAnsi="Book Antiqua" w:cs="Times New Roman"/>
+          <w:sz w:val="24"/>
+          <w:szCs w:val="24"/>
+        </w:rPr>
+      </w:pPr>
+      <w:r>
+        <w:rPr>
+          <w:rFonts w:ascii="Book Antiqua" w:hAnsi="Book Antiqua" w:cs="Times New Roman"/>
+          <w:sz w:val="24"/>
+          <w:szCs w:val="24"/>
+        </w:rPr>
+        <w:t>This vs super</w:t>
+      </w:r>
+    </w:p>
+    <w:p>
+      <w:pPr>
+        <w:rPr>
+          <w:rFonts w:ascii="Book Antiqua" w:hAnsi="Book Antiqua" w:cs="Times New Roman"/>
+          <w:sz w:val="24"/>
+          <w:szCs w:val="24"/>
+        </w:rPr>
+      </w:pPr>
+      <w:r>
+        <w:rPr>
+          <w:rFonts w:ascii="Book Antiqua" w:hAnsi="Book Antiqua" w:cs="Times New Roman"/>
+          <w:sz w:val="24"/>
+          <w:szCs w:val="24"/>
+        </w:rPr>
+        <w:t xml:space="preserve">Method overriding vs Overloading </w:t>
+      </w:r>
+    </w:p>
+    <w:p>
+      <w:pPr>
+        <w:rPr>
+          <w:rFonts w:ascii="Book Antiqua" w:hAnsi="Book Antiqua" w:cs="Times New Roman"/>
+          <w:sz w:val="24"/>
+          <w:szCs w:val="24"/>
+        </w:rPr>
+      </w:pPr>
+      <w:r>
+        <w:rPr>
+          <w:rFonts w:ascii="Book Antiqua" w:hAnsi="Book Antiqua" w:cs="Times New Roman"/>
+          <w:sz w:val="24"/>
+          <w:szCs w:val="24"/>
+        </w:rPr>
+        <w:t xml:space="preserve">Static vs Instance </w:t>
+      </w:r>
+      <w:r>
+        <w:rPr>
+          <w:rFonts w:ascii="Book Antiqua" w:hAnsi="Book Antiqua" w:cs="Times New Roman"/>
+          <w:sz w:val="24"/>
+          <w:szCs w:val="24"/>
+        </w:rPr>
+        <w:t>methods</w:t>
+      </w:r>
+    </w:p>
+    <w:p>
+      <w:pPr>
+        <w:rPr>
+          <w:rFonts w:ascii="Book Antiqua" w:hAnsi="Book Antiqua" w:cs="Times New Roman"/>
+          <w:sz w:val="24"/>
+          <w:szCs w:val="24"/>
+        </w:rPr>
+      </w:pPr>
+      <w:r>
+        <w:rPr>
+          <w:rFonts w:ascii="Book Antiqua" w:hAnsi="Book Antiqua" w:cs="Times New Roman"/>
+          <w:sz w:val="24"/>
+          <w:szCs w:val="24"/>
+        </w:rPr>
+        <w:t>Static vs Instance variables</w:t>
+      </w:r>
+    </w:p>
+    <w:p>
+      <w:pPr>
+        <w:rPr>
+          <w:rFonts w:ascii="Book Antiqua" w:hAnsi="Book Antiqua" w:cs="Times New Roman"/>
+          <w:sz w:val="24"/>
+          <w:szCs w:val="24"/>
+        </w:rPr>
+      </w:pPr>
+      <w:r>
+        <w:rPr>
+          <w:rFonts w:ascii="Book Antiqua" w:hAnsi="Book Antiqua" w:cs="Times New Roman"/>
+          <w:sz w:val="24"/>
+          <w:szCs w:val="24"/>
+        </w:rPr>
+        <w:t>Object Class</w:t>
+      </w:r>
     </w:p>
     <w:p>
       <w:pPr>
@@ -649,6 +748,7 @@
           <w:szCs w:val="20"/>
           <w:lang w:eastAsia="en-CA"/>
         </w:rPr>
+        <w:lastRenderedPageBreak/>
         <w:br/>
         <w:t xml:space="preserve">    public void </w:t>
       </w:r>
@@ -1134,7 +1234,6 @@
           <w:szCs w:val="20"/>
           <w:lang w:eastAsia="en-CA"/>
         </w:rPr>
-        <w:lastRenderedPageBreak/>
         <w:br/>
         <w:t xml:space="preserve">    </w:t>
       </w:r>
@@ -2269,6 +2368,12 @@
           <w:color w:val="A9B7C6"/>
         </w:rPr>
         <w:br/>
+      </w:r>
+      <w:r>
+        <w:rPr>
+          <w:color w:val="A9B7C6"/>
+        </w:rPr>
+        <w:lastRenderedPageBreak/>
         <w:t xml:space="preserve">    </w:t>
       </w:r>
       <w:r>
@@ -2671,7 +2776,6 @@
         <w:rPr>
           <w:color w:val="CC7832"/>
         </w:rPr>
-        <w:lastRenderedPageBreak/>
         <w:br/>
         <w:t xml:space="preserve">        if</w:t>
       </w:r>
@@ -3476,15 +3580,6 @@
       <w:pPr>
         <w:rPr>
           <w:rFonts w:ascii="Book Antiqua" w:hAnsi="Book Antiqua" w:cs="Times New Roman"/>
-          <w:sz w:val="24"/>
-          <w:szCs w:val="24"/>
-        </w:rPr>
-      </w:pPr>
-    </w:p>
-    <w:p>
-      <w:pPr>
-        <w:rPr>
-          <w:rFonts w:ascii="Book Antiqua" w:hAnsi="Book Antiqua" w:cs="Times New Roman"/>
           <w:b/>
           <w:bCs/>
           <w:sz w:val="24"/>
@@ -3501,6 +3596,7 @@
           <w:szCs w:val="24"/>
           <w:u w:val="single"/>
         </w:rPr>
+        <w:lastRenderedPageBreak/>
         <w:t xml:space="preserve">Reference </w:t>
       </w:r>
     </w:p>
@@ -3636,7 +3732,6 @@
           <w:sz w:val="24"/>
           <w:szCs w:val="24"/>
         </w:rPr>
-        <w:lastRenderedPageBreak/>
         <w:drawing>
           <wp:inline distT="0" distB="0" distL="0" distR="0" wp14:anchorId="2EAB8A8A" wp14:editId="5E49F2DB">
             <wp:extent cx="2159726" cy="1436370"/>
@@ -4074,6 +4169,12 @@
           <w:color w:val="CC7832"/>
         </w:rPr>
         <w:br/>
+      </w:r>
+      <w:r>
+        <w:rPr>
+          <w:color w:val="CC7832"/>
+        </w:rPr>
+        <w:lastRenderedPageBreak/>
         <w:t xml:space="preserve">    </w:t>
       </w:r>
       <w:proofErr w:type="spellStart"/>
@@ -4304,26 +4405,2739 @@
           <w:sz w:val="24"/>
           <w:szCs w:val="24"/>
         </w:rPr>
+        <w:t>Nb:</w:t>
+      </w:r>
+      <w:r>
+        <w:rPr>
+          <w:rFonts w:ascii="Book Antiqua" w:hAnsi="Book Antiqua" w:cs="Times New Roman"/>
+          <w:sz w:val="24"/>
+          <w:szCs w:val="24"/>
+        </w:rPr>
+        <w:t xml:space="preserve"> we can use both anywhere in a class except static areas (the static block or static method). Any attempt to do so will lead to compile-time errors (more on static later in the course)</w:t>
+      </w:r>
+    </w:p>
+    <w:p>
+      <w:pPr>
+        <w:rPr>
+          <w:rFonts w:ascii="Book Antiqua" w:hAnsi="Book Antiqua" w:cs="Times New Roman"/>
+          <w:sz w:val="24"/>
+          <w:szCs w:val="24"/>
+        </w:rPr>
+      </w:pPr>
+    </w:p>
+    <w:p>
+      <w:pPr>
+        <w:rPr>
+          <w:rFonts w:ascii="Book Antiqua" w:hAnsi="Book Antiqua" w:cs="Times New Roman"/>
+          <w:b/>
+          <w:bCs/>
+          <w:sz w:val="24"/>
+          <w:szCs w:val="24"/>
+          <w:u w:val="single"/>
+        </w:rPr>
+      </w:pPr>
+      <w:r>
+        <w:rPr>
+          <w:rFonts w:ascii="Book Antiqua" w:hAnsi="Book Antiqua" w:cs="Times New Roman"/>
+          <w:b/>
+          <w:bCs/>
+          <w:sz w:val="24"/>
+          <w:szCs w:val="24"/>
+          <w:u w:val="single"/>
+        </w:rPr>
+        <w:t xml:space="preserve">Method overriding vs Overloading </w:t>
+      </w:r>
+    </w:p>
+    <w:p>
+      <w:pPr>
+        <w:rPr>
+          <w:rFonts w:ascii="Book Antiqua" w:hAnsi="Book Antiqua" w:cs="Times New Roman"/>
+          <w:sz w:val="24"/>
+          <w:szCs w:val="24"/>
+        </w:rPr>
+      </w:pPr>
+      <w:r>
+        <w:rPr>
+          <w:rFonts w:ascii="Book Antiqua" w:hAnsi="Book Antiqua" w:cs="Times New Roman"/>
+          <w:sz w:val="24"/>
+          <w:szCs w:val="24"/>
+          <w:u w:val="single"/>
+        </w:rPr>
+        <w:t>Overloading</w:t>
+      </w:r>
+      <w:r>
+        <w:rPr>
+          <w:rFonts w:ascii="Book Antiqua" w:hAnsi="Book Antiqua" w:cs="Times New Roman"/>
+          <w:sz w:val="24"/>
+          <w:szCs w:val="24"/>
+        </w:rPr>
+        <w:t xml:space="preserve"> means providing two or more </w:t>
+      </w:r>
+      <w:r>
+        <w:rPr>
+          <w:rFonts w:ascii="Book Antiqua" w:hAnsi="Book Antiqua" w:cs="Times New Roman"/>
+          <w:sz w:val="24"/>
+          <w:szCs w:val="24"/>
+        </w:rPr>
+        <w:t xml:space="preserve">separate </w:t>
+      </w:r>
+      <w:r>
+        <w:rPr>
+          <w:rFonts w:ascii="Book Antiqua" w:hAnsi="Book Antiqua" w:cs="Times New Roman"/>
+          <w:sz w:val="24"/>
+          <w:szCs w:val="24"/>
+        </w:rPr>
+        <w:t>methods in a class</w:t>
+      </w:r>
+      <w:r>
+        <w:rPr>
+          <w:rFonts w:ascii="Book Antiqua" w:hAnsi="Book Antiqua" w:cs="Times New Roman"/>
+          <w:sz w:val="24"/>
+          <w:szCs w:val="24"/>
+        </w:rPr>
+        <w:t xml:space="preserve"> with the same name but different parameters. The return parameter may or may not be different and that allows us to reuse the same method name.</w:t>
+      </w:r>
+    </w:p>
+    <w:p>
+      <w:pPr>
+        <w:rPr>
+          <w:rFonts w:ascii="Book Antiqua" w:hAnsi="Book Antiqua" w:cs="Times New Roman"/>
+          <w:sz w:val="24"/>
+          <w:szCs w:val="24"/>
+        </w:rPr>
+      </w:pPr>
+      <w:r>
+        <w:rPr>
+          <w:rFonts w:ascii="Book Antiqua" w:hAnsi="Book Antiqua" w:cs="Times New Roman"/>
+          <w:sz w:val="24"/>
+          <w:szCs w:val="24"/>
+        </w:rPr>
+        <w:t xml:space="preserve">It is also known as compile time polymorphism </w:t>
+      </w:r>
+    </w:p>
+    <w:p>
+      <w:pPr>
+        <w:rPr>
+          <w:rFonts w:ascii="Book Antiqua" w:hAnsi="Book Antiqua" w:cs="Times New Roman"/>
+          <w:sz w:val="24"/>
+          <w:szCs w:val="24"/>
+        </w:rPr>
+      </w:pPr>
+      <w:r>
+        <w:rPr>
+          <w:rFonts w:ascii="Book Antiqua" w:hAnsi="Book Antiqua" w:cs="Times New Roman"/>
+          <w:sz w:val="24"/>
+          <w:szCs w:val="24"/>
+          <w:u w:val="single"/>
+        </w:rPr>
+        <w:t>Overriding</w:t>
+      </w:r>
+      <w:r>
+        <w:rPr>
+          <w:rFonts w:ascii="Book Antiqua" w:hAnsi="Book Antiqua" w:cs="Times New Roman"/>
+          <w:sz w:val="24"/>
+          <w:szCs w:val="24"/>
+        </w:rPr>
+        <w:t xml:space="preserve"> means defining a method in a child class that already exists in the parents’ class with the same signature(same name, same arguments)</w:t>
+      </w:r>
+    </w:p>
+    <w:p>
+      <w:pPr>
+        <w:rPr>
+          <w:rFonts w:ascii="Book Antiqua" w:hAnsi="Book Antiqua" w:cs="Times New Roman"/>
+          <w:sz w:val="24"/>
+          <w:szCs w:val="24"/>
+        </w:rPr>
+      </w:pPr>
+      <w:r>
+        <w:rPr>
+          <w:rFonts w:ascii="Book Antiqua" w:hAnsi="Book Antiqua" w:cs="Times New Roman"/>
+          <w:sz w:val="24"/>
+          <w:szCs w:val="24"/>
+        </w:rPr>
+        <w:t>It is also known as run time polymorphism and dynamic method dispatch because the method that is going to be called is decided at run time by the Java virtual machine</w:t>
+      </w:r>
+    </w:p>
+    <w:p>
+      <w:pPr>
+        <w:rPr>
+          <w:rFonts w:ascii="Book Antiqua" w:hAnsi="Book Antiqua" w:cs="Times New Roman"/>
+          <w:sz w:val="24"/>
+          <w:szCs w:val="24"/>
+        </w:rPr>
+      </w:pPr>
+      <w:r>
+        <w:rPr>
+          <w:rFonts w:ascii="Book Antiqua" w:hAnsi="Book Antiqua" w:cs="Times New Roman"/>
+          <w:sz w:val="24"/>
+          <w:szCs w:val="24"/>
+        </w:rPr>
+        <w:t>When we override it is recommended to put</w:t>
+      </w:r>
+      <w:r>
+        <w:rPr>
+          <w:rFonts w:ascii="Book Antiqua" w:hAnsi="Book Antiqua" w:cs="Times New Roman"/>
+          <w:b/>
+          <w:bCs/>
+          <w:sz w:val="24"/>
+          <w:szCs w:val="24"/>
+        </w:rPr>
+        <w:t xml:space="preserve"> @Override </w:t>
+      </w:r>
+      <w:r>
+        <w:rPr>
+          <w:rFonts w:ascii="Book Antiqua" w:hAnsi="Book Antiqua" w:cs="Times New Roman"/>
+          <w:sz w:val="24"/>
+          <w:szCs w:val="24"/>
+        </w:rPr>
+        <w:t>immediately above the method definition.</w:t>
+      </w:r>
+      <w:r>
+        <w:rPr>
+          <w:rFonts w:ascii="Book Antiqua" w:hAnsi="Book Antiqua" w:cs="Times New Roman"/>
+          <w:sz w:val="24"/>
+          <w:szCs w:val="24"/>
+        </w:rPr>
+        <w:t xml:space="preserve"> This is an annotation that the compile reads and will then show us an error if we do not follow overriding rules correctly.</w:t>
+      </w:r>
+    </w:p>
+    <w:p>
+      <w:pPr>
+        <w:pStyle w:val="HTMLPreformatted"/>
+        <w:shd w:val="clear" w:color="auto" w:fill="2B2B2B"/>
+        <w:rPr>
+          <w:color w:val="A9B7C6"/>
+        </w:rPr>
+      </w:pPr>
+      <w:r>
+        <w:rPr>
+          <w:color w:val="A9B7C6"/>
+        </w:rPr>
+        <w:t>@Override</w:t>
+      </w:r>
+      <w:r>
+        <w:rPr>
+          <w:color w:val="A9B7C6"/>
+        </w:rPr>
+        <w:br/>
+      </w:r>
+      <w:r>
+        <w:rPr>
+          <w:color w:val="CC7832"/>
+        </w:rPr>
+        <w:t xml:space="preserve">public void </w:t>
+      </w:r>
+      <w:proofErr w:type="gramStart"/>
+      <w:r>
+        <w:rPr>
+          <w:color w:val="A9B7C6"/>
+        </w:rPr>
+        <w:t>eat</w:t>
+      </w:r>
+      <w:proofErr w:type="gramEnd"/>
+      <w:r>
+        <w:rPr>
+          <w:color w:val="A9B7C6"/>
+        </w:rPr>
+        <w:t>() {</w:t>
+      </w:r>
+      <w:r>
+        <w:rPr>
+          <w:color w:val="A9B7C6"/>
+        </w:rPr>
+        <w:br/>
+        <w:t xml:space="preserve">    </w:t>
+      </w:r>
+      <w:proofErr w:type="spellStart"/>
+      <w:r>
+        <w:rPr>
+          <w:color w:val="A9B7C6"/>
+        </w:rPr>
+        <w:t>System.out.println</w:t>
+      </w:r>
+      <w:proofErr w:type="spellEnd"/>
+      <w:r>
+        <w:rPr>
+          <w:color w:val="A9B7C6"/>
+        </w:rPr>
+        <w:t>(</w:t>
+      </w:r>
+      <w:r>
+        <w:rPr>
+          <w:color w:val="6A8759"/>
+        </w:rPr>
+        <w:t>"</w:t>
+      </w:r>
+      <w:proofErr w:type="spellStart"/>
+      <w:r>
+        <w:rPr>
+          <w:color w:val="6A8759"/>
+        </w:rPr>
+        <w:t>Dog.eat</w:t>
+      </w:r>
+      <w:proofErr w:type="spellEnd"/>
+      <w:r>
+        <w:rPr>
+          <w:color w:val="6A8759"/>
+        </w:rPr>
+        <w:t>() is called"</w:t>
+      </w:r>
+      <w:r>
+        <w:rPr>
+          <w:color w:val="A9B7C6"/>
+        </w:rPr>
+        <w:t>)</w:t>
+      </w:r>
+      <w:r>
+        <w:rPr>
+          <w:color w:val="CC7832"/>
+        </w:rPr>
+        <w:t>;</w:t>
+      </w:r>
+      <w:r>
+        <w:rPr>
+          <w:color w:val="CC7832"/>
+        </w:rPr>
+        <w:br/>
+        <w:t xml:space="preserve">    </w:t>
+      </w:r>
+      <w:r>
+        <w:rPr>
+          <w:color w:val="A9B7C6"/>
+        </w:rPr>
+        <w:t>chew()</w:t>
+      </w:r>
+      <w:r>
+        <w:rPr>
+          <w:color w:val="CC7832"/>
+        </w:rPr>
+        <w:t>;</w:t>
+      </w:r>
+      <w:r>
+        <w:rPr>
+          <w:color w:val="CC7832"/>
+        </w:rPr>
+        <w:br/>
+        <w:t xml:space="preserve">    </w:t>
+      </w:r>
+      <w:r>
+        <w:rPr>
+          <w:color w:val="808080"/>
+        </w:rPr>
+        <w:t>// calls the eat in Animal (parent class)</w:t>
+      </w:r>
+      <w:r>
+        <w:rPr>
+          <w:color w:val="808080"/>
+        </w:rPr>
+        <w:br/>
+        <w:t xml:space="preserve">    </w:t>
+      </w:r>
+      <w:proofErr w:type="spellStart"/>
+      <w:r>
+        <w:rPr>
+          <w:color w:val="CC7832"/>
+        </w:rPr>
+        <w:t>super</w:t>
+      </w:r>
+      <w:r>
+        <w:rPr>
+          <w:color w:val="A9B7C6"/>
+        </w:rPr>
+        <w:t>.eat</w:t>
+      </w:r>
+      <w:proofErr w:type="spellEnd"/>
+      <w:r>
+        <w:rPr>
+          <w:color w:val="A9B7C6"/>
+        </w:rPr>
+        <w:t>()</w:t>
+      </w:r>
+      <w:r>
+        <w:rPr>
+          <w:color w:val="CC7832"/>
+        </w:rPr>
+        <w:t>;</w:t>
+      </w:r>
+      <w:r>
+        <w:rPr>
+          <w:color w:val="CC7832"/>
+        </w:rPr>
+        <w:br/>
+      </w:r>
+      <w:r>
+        <w:rPr>
+          <w:color w:val="A9B7C6"/>
+        </w:rPr>
+        <w:t>}</w:t>
+      </w:r>
+    </w:p>
+    <w:p>
+      <w:pPr>
+        <w:rPr>
+          <w:rFonts w:ascii="Book Antiqua" w:hAnsi="Book Antiqua" w:cs="Times New Roman"/>
+          <w:sz w:val="24"/>
+          <w:szCs w:val="24"/>
+        </w:rPr>
+      </w:pPr>
+    </w:p>
+    <w:p>
+      <w:pPr>
+        <w:rPr>
+          <w:rFonts w:ascii="Book Antiqua" w:hAnsi="Book Antiqua" w:cs="Times New Roman"/>
+          <w:sz w:val="24"/>
+          <w:szCs w:val="24"/>
+        </w:rPr>
+      </w:pPr>
+      <w:r>
+        <w:rPr>
+          <w:rFonts w:ascii="Book Antiqua" w:hAnsi="Book Antiqua" w:cs="Times New Roman"/>
+          <w:sz w:val="24"/>
+          <w:szCs w:val="24"/>
+        </w:rPr>
+        <w:t>Only inherited methods can be overwritten meaning that parent class methods can be overwritten in child classes</w:t>
+      </w:r>
+    </w:p>
+    <w:p>
+      <w:pPr>
+        <w:rPr>
+          <w:rFonts w:ascii="Book Antiqua" w:hAnsi="Book Antiqua" w:cs="Times New Roman"/>
+          <w:sz w:val="24"/>
+          <w:szCs w:val="24"/>
+        </w:rPr>
+      </w:pPr>
+      <w:r>
+        <w:rPr>
+          <w:rFonts w:ascii="Book Antiqua" w:hAnsi="Book Antiqua" w:cs="Times New Roman"/>
+          <w:sz w:val="24"/>
+          <w:szCs w:val="24"/>
+        </w:rPr>
+        <w:t xml:space="preserve">Constructors and private methods can not be overridden </w:t>
+      </w:r>
+    </w:p>
+    <w:p>
+      <w:pPr>
+        <w:rPr>
+          <w:rFonts w:ascii="Book Antiqua" w:hAnsi="Book Antiqua" w:cs="Times New Roman"/>
+          <w:sz w:val="24"/>
+          <w:szCs w:val="24"/>
+        </w:rPr>
+      </w:pPr>
+    </w:p>
+    <w:p>
+      <w:pPr>
+        <w:rPr>
+          <w:rFonts w:ascii="Book Antiqua" w:hAnsi="Book Antiqua" w:cs="Times New Roman"/>
+          <w:b/>
+          <w:bCs/>
+          <w:sz w:val="24"/>
+          <w:szCs w:val="24"/>
+          <w:u w:val="single"/>
+        </w:rPr>
+      </w:pPr>
+    </w:p>
+    <w:p>
+      <w:pPr>
+        <w:rPr>
+          <w:rFonts w:ascii="Book Antiqua" w:hAnsi="Book Antiqua" w:cs="Times New Roman"/>
+          <w:b/>
+          <w:bCs/>
+          <w:sz w:val="24"/>
+          <w:szCs w:val="24"/>
+          <w:u w:val="single"/>
+        </w:rPr>
+      </w:pPr>
+      <w:r>
+        <w:rPr>
+          <w:rFonts w:ascii="Book Antiqua" w:hAnsi="Book Antiqua" w:cs="Times New Roman"/>
+          <w:b/>
+          <w:bCs/>
+          <w:sz w:val="24"/>
+          <w:szCs w:val="24"/>
+          <w:u w:val="single"/>
+        </w:rPr>
         <w:lastRenderedPageBreak/>
-        <w:t>Nb:</w:t>
-      </w:r>
-      <w:r>
-        <w:rPr>
-          <w:rFonts w:ascii="Book Antiqua" w:hAnsi="Book Antiqua" w:cs="Times New Roman"/>
-          <w:sz w:val="24"/>
-          <w:szCs w:val="24"/>
-        </w:rPr>
-        <w:t xml:space="preserve"> we can use both anywhere in a class except static areas (the static block or static method). Any attempt to do so will lead to compile-time errors (more on static later in the course)</w:t>
-      </w:r>
-    </w:p>
-    <w:p>
-      <w:pPr>
-        <w:rPr>
-          <w:rFonts w:ascii="Book Antiqua" w:hAnsi="Book Antiqua" w:cs="Times New Roman"/>
-          <w:sz w:val="24"/>
-          <w:szCs w:val="24"/>
-        </w:rPr>
-      </w:pPr>
+        <w:t>Static vs Instance methods</w:t>
+      </w:r>
+    </w:p>
+    <w:p>
+      <w:pPr>
+        <w:rPr>
+          <w:rFonts w:ascii="Book Antiqua" w:hAnsi="Book Antiqua" w:cs="Times New Roman"/>
+          <w:sz w:val="24"/>
+          <w:szCs w:val="24"/>
+        </w:rPr>
+      </w:pPr>
+      <w:r>
+        <w:rPr>
+          <w:rFonts w:ascii="Book Antiqua" w:hAnsi="Book Antiqua" w:cs="Times New Roman"/>
+          <w:sz w:val="24"/>
+          <w:szCs w:val="24"/>
+          <w:u w:val="single"/>
+        </w:rPr>
+        <w:t>Static methods</w:t>
+      </w:r>
+      <w:r>
+        <w:rPr>
+          <w:rFonts w:ascii="Book Antiqua" w:hAnsi="Book Antiqua" w:cs="Times New Roman"/>
+          <w:sz w:val="24"/>
+          <w:szCs w:val="24"/>
+        </w:rPr>
+        <w:t xml:space="preserve"> are declared using a static modifier </w:t>
+      </w:r>
+    </w:p>
+    <w:p>
+      <w:pPr>
+        <w:rPr>
+          <w:rFonts w:ascii="Book Antiqua" w:hAnsi="Book Antiqua" w:cs="Times New Roman"/>
+          <w:sz w:val="24"/>
+          <w:szCs w:val="24"/>
+        </w:rPr>
+      </w:pPr>
+      <w:r>
+        <w:rPr>
+          <w:rFonts w:ascii="Book Antiqua" w:hAnsi="Book Antiqua" w:cs="Times New Roman"/>
+          <w:sz w:val="24"/>
+          <w:szCs w:val="24"/>
+        </w:rPr>
+        <w:t>In static methods we can’t use this keyword</w:t>
+      </w:r>
+    </w:p>
+    <w:p>
+      <w:pPr>
+        <w:rPr>
+          <w:rFonts w:ascii="Book Antiqua" w:hAnsi="Book Antiqua" w:cs="Times New Roman"/>
+          <w:sz w:val="24"/>
+          <w:szCs w:val="24"/>
+        </w:rPr>
+      </w:pPr>
+      <w:r>
+        <w:rPr>
+          <w:rFonts w:ascii="Book Antiqua" w:hAnsi="Book Antiqua" w:cs="Times New Roman"/>
+          <w:sz w:val="24"/>
+          <w:szCs w:val="24"/>
+        </w:rPr>
+        <w:t xml:space="preserve">Main is a static </w:t>
+      </w:r>
+      <w:r>
+        <w:rPr>
+          <w:rFonts w:ascii="Book Antiqua" w:hAnsi="Book Antiqua" w:cs="Times New Roman"/>
+          <w:sz w:val="24"/>
+          <w:szCs w:val="24"/>
+        </w:rPr>
+        <w:t>method,</w:t>
+      </w:r>
+      <w:r>
+        <w:rPr>
+          <w:rFonts w:ascii="Book Antiqua" w:hAnsi="Book Antiqua" w:cs="Times New Roman"/>
+          <w:sz w:val="24"/>
+          <w:szCs w:val="24"/>
+        </w:rPr>
+        <w:t xml:space="preserve"> and it is called by the Java virtual machine when it starts and application. </w:t>
+      </w:r>
+    </w:p>
+    <w:p>
+      <w:pPr>
+        <w:pStyle w:val="HTMLPreformatted"/>
+        <w:shd w:val="clear" w:color="auto" w:fill="2B2B2B"/>
+        <w:rPr>
+          <w:color w:val="A9B7C6"/>
+        </w:rPr>
+      </w:pPr>
+      <w:r>
+        <w:rPr>
+          <w:color w:val="CC7832"/>
+        </w:rPr>
+        <w:t xml:space="preserve">class </w:t>
+      </w:r>
+      <w:r>
+        <w:rPr>
+          <w:color w:val="A9B7C6"/>
+        </w:rPr>
+        <w:t xml:space="preserve">Calculator { </w:t>
+      </w:r>
+      <w:r>
+        <w:rPr>
+          <w:color w:val="A9B7C6"/>
+        </w:rPr>
+        <w:br/>
+        <w:t xml:space="preserve">    </w:t>
+      </w:r>
+      <w:r>
+        <w:rPr>
+          <w:color w:val="CC7832"/>
+        </w:rPr>
+        <w:t xml:space="preserve">public static void </w:t>
+      </w:r>
+      <w:proofErr w:type="spellStart"/>
+      <w:r>
+        <w:rPr>
+          <w:color w:val="FFC66D"/>
+        </w:rPr>
+        <w:t>printSum</w:t>
+      </w:r>
+      <w:proofErr w:type="spellEnd"/>
+      <w:r>
+        <w:rPr>
+          <w:color w:val="A9B7C6"/>
+        </w:rPr>
+        <w:t>(</w:t>
+      </w:r>
+      <w:r>
+        <w:rPr>
+          <w:color w:val="CC7832"/>
+        </w:rPr>
+        <w:t xml:space="preserve">int </w:t>
+      </w:r>
+      <w:r>
+        <w:rPr>
+          <w:color w:val="A9B7C6"/>
+        </w:rPr>
+        <w:t xml:space="preserve">a </w:t>
+      </w:r>
+      <w:r>
+        <w:rPr>
+          <w:color w:val="CC7832"/>
+        </w:rPr>
+        <w:t xml:space="preserve">, int </w:t>
+      </w:r>
+      <w:r>
+        <w:rPr>
+          <w:color w:val="A9B7C6"/>
+        </w:rPr>
+        <w:t>b){</w:t>
+      </w:r>
+      <w:r>
+        <w:rPr>
+          <w:color w:val="A9B7C6"/>
+        </w:rPr>
+        <w:br/>
+        <w:t xml:space="preserve">        </w:t>
+      </w:r>
+      <w:proofErr w:type="spellStart"/>
+      <w:r>
+        <w:rPr>
+          <w:color w:val="A9B7C6"/>
+        </w:rPr>
+        <w:t>System.</w:t>
+      </w:r>
+      <w:r>
+        <w:rPr>
+          <w:i/>
+          <w:iCs/>
+          <w:color w:val="9876AA"/>
+        </w:rPr>
+        <w:t>out</w:t>
+      </w:r>
+      <w:r>
+        <w:rPr>
+          <w:color w:val="A9B7C6"/>
+        </w:rPr>
+        <w:t>.println</w:t>
+      </w:r>
+      <w:proofErr w:type="spellEnd"/>
+      <w:r>
+        <w:rPr>
+          <w:color w:val="A9B7C6"/>
+        </w:rPr>
+        <w:t>(</w:t>
+      </w:r>
+      <w:r>
+        <w:rPr>
+          <w:color w:val="6A8759"/>
+        </w:rPr>
+        <w:t xml:space="preserve">"sum " </w:t>
+      </w:r>
+      <w:r>
+        <w:rPr>
+          <w:color w:val="A9B7C6"/>
+        </w:rPr>
+        <w:t>+ (a + b))</w:t>
+      </w:r>
+      <w:r>
+        <w:rPr>
+          <w:color w:val="CC7832"/>
+        </w:rPr>
+        <w:t>;</w:t>
+      </w:r>
+      <w:r>
+        <w:rPr>
+          <w:color w:val="CC7832"/>
+        </w:rPr>
+        <w:br/>
+        <w:t xml:space="preserve">    </w:t>
+      </w:r>
+      <w:r>
+        <w:rPr>
+          <w:color w:val="A9B7C6"/>
+        </w:rPr>
+        <w:t>}</w:t>
+      </w:r>
+      <w:r>
+        <w:rPr>
+          <w:color w:val="A9B7C6"/>
+        </w:rPr>
+        <w:br/>
+        <w:t>}</w:t>
+      </w:r>
+      <w:r>
+        <w:rPr>
+          <w:color w:val="A9B7C6"/>
+        </w:rPr>
+        <w:br/>
+      </w:r>
+      <w:r>
+        <w:rPr>
+          <w:color w:val="A9B7C6"/>
+        </w:rPr>
+        <w:br/>
+      </w:r>
+      <w:r>
+        <w:rPr>
+          <w:color w:val="CC7832"/>
+        </w:rPr>
+        <w:t xml:space="preserve">public class </w:t>
+      </w:r>
+      <w:r>
+        <w:rPr>
+          <w:color w:val="A9B7C6"/>
+        </w:rPr>
+        <w:t xml:space="preserve">Main{ </w:t>
+      </w:r>
+      <w:r>
+        <w:rPr>
+          <w:color w:val="A9B7C6"/>
+        </w:rPr>
+        <w:br/>
+        <w:t xml:space="preserve">    </w:t>
+      </w:r>
+      <w:r>
+        <w:rPr>
+          <w:color w:val="CC7832"/>
+        </w:rPr>
+        <w:t xml:space="preserve">public static void </w:t>
+      </w:r>
+      <w:r>
+        <w:rPr>
+          <w:color w:val="FFC66D"/>
+        </w:rPr>
+        <w:t xml:space="preserve">main </w:t>
+      </w:r>
+      <w:r>
+        <w:rPr>
+          <w:color w:val="A9B7C6"/>
+        </w:rPr>
+        <w:t xml:space="preserve">(String[] </w:t>
+      </w:r>
+      <w:proofErr w:type="spellStart"/>
+      <w:r>
+        <w:rPr>
+          <w:color w:val="A9B7C6"/>
+        </w:rPr>
+        <w:t>args</w:t>
+      </w:r>
+      <w:proofErr w:type="spellEnd"/>
+      <w:r>
+        <w:rPr>
+          <w:color w:val="A9B7C6"/>
+        </w:rPr>
+        <w:t xml:space="preserve">){ </w:t>
+      </w:r>
+      <w:r>
+        <w:rPr>
+          <w:color w:val="A9B7C6"/>
+        </w:rPr>
+        <w:br/>
+        <w:t xml:space="preserve">        </w:t>
+      </w:r>
+      <w:proofErr w:type="spellStart"/>
+      <w:r>
+        <w:rPr>
+          <w:color w:val="A9B7C6"/>
+        </w:rPr>
+        <w:t>Calculator.</w:t>
+      </w:r>
+      <w:r>
+        <w:rPr>
+          <w:i/>
+          <w:iCs/>
+          <w:color w:val="A9B7C6"/>
+        </w:rPr>
+        <w:t>printSum</w:t>
+      </w:r>
+      <w:proofErr w:type="spellEnd"/>
+      <w:r>
+        <w:rPr>
+          <w:color w:val="A9B7C6"/>
+        </w:rPr>
+        <w:t>(</w:t>
+      </w:r>
+      <w:r>
+        <w:rPr>
+          <w:color w:val="6897BB"/>
+        </w:rPr>
+        <w:t>5</w:t>
+      </w:r>
+      <w:r>
+        <w:rPr>
+          <w:color w:val="CC7832"/>
+        </w:rPr>
+        <w:t>,</w:t>
+      </w:r>
+      <w:r>
+        <w:rPr>
+          <w:color w:val="6897BB"/>
+        </w:rPr>
+        <w:t>10</w:t>
+      </w:r>
+      <w:r>
+        <w:rPr>
+          <w:color w:val="A9B7C6"/>
+        </w:rPr>
+        <w:t>)</w:t>
+      </w:r>
+      <w:r>
+        <w:rPr>
+          <w:color w:val="CC7832"/>
+        </w:rPr>
+        <w:t>;</w:t>
+      </w:r>
+      <w:r>
+        <w:rPr>
+          <w:color w:val="CC7832"/>
+        </w:rPr>
+        <w:br/>
+        <w:t xml:space="preserve">        </w:t>
+      </w:r>
+      <w:proofErr w:type="spellStart"/>
+      <w:r>
+        <w:rPr>
+          <w:i/>
+          <w:iCs/>
+          <w:color w:val="A9B7C6"/>
+        </w:rPr>
+        <w:t>printHello</w:t>
+      </w:r>
+      <w:proofErr w:type="spellEnd"/>
+      <w:r>
+        <w:rPr>
+          <w:color w:val="A9B7C6"/>
+        </w:rPr>
+        <w:t>()</w:t>
+      </w:r>
+      <w:r>
+        <w:rPr>
+          <w:color w:val="CC7832"/>
+        </w:rPr>
+        <w:t xml:space="preserve">; </w:t>
+      </w:r>
+      <w:r>
+        <w:rPr>
+          <w:color w:val="808080"/>
+        </w:rPr>
+        <w:t xml:space="preserve">// shorter form of </w:t>
+      </w:r>
+      <w:proofErr w:type="spellStart"/>
+      <w:r>
+        <w:rPr>
+          <w:color w:val="808080"/>
+        </w:rPr>
+        <w:t>Main.printHello</w:t>
+      </w:r>
+      <w:proofErr w:type="spellEnd"/>
+      <w:r>
+        <w:rPr>
+          <w:color w:val="808080"/>
+        </w:rPr>
+        <w:t>();</w:t>
+      </w:r>
+      <w:r>
+        <w:rPr>
+          <w:color w:val="808080"/>
+        </w:rPr>
+        <w:br/>
+        <w:t xml:space="preserve">    </w:t>
+      </w:r>
+      <w:r>
+        <w:rPr>
+          <w:color w:val="A9B7C6"/>
+        </w:rPr>
+        <w:t>}</w:t>
+      </w:r>
+      <w:r>
+        <w:rPr>
+          <w:color w:val="A9B7C6"/>
+        </w:rPr>
+        <w:br/>
+        <w:t xml:space="preserve">    </w:t>
+      </w:r>
+      <w:r>
+        <w:rPr>
+          <w:color w:val="A9B7C6"/>
+        </w:rPr>
+        <w:br/>
+        <w:t xml:space="preserve">    </w:t>
+      </w:r>
+      <w:r>
+        <w:rPr>
+          <w:color w:val="CC7832"/>
+        </w:rPr>
+        <w:t xml:space="preserve">public static void </w:t>
+      </w:r>
+      <w:proofErr w:type="spellStart"/>
+      <w:r>
+        <w:rPr>
+          <w:color w:val="FFC66D"/>
+        </w:rPr>
+        <w:t>printHello</w:t>
+      </w:r>
+      <w:proofErr w:type="spellEnd"/>
+      <w:r>
+        <w:rPr>
+          <w:color w:val="A9B7C6"/>
+        </w:rPr>
+        <w:t>(){</w:t>
+      </w:r>
+      <w:r>
+        <w:rPr>
+          <w:color w:val="A9B7C6"/>
+        </w:rPr>
+        <w:br/>
+        <w:t xml:space="preserve">        </w:t>
+      </w:r>
+      <w:proofErr w:type="spellStart"/>
+      <w:r>
+        <w:rPr>
+          <w:color w:val="A9B7C6"/>
+        </w:rPr>
+        <w:t>System.</w:t>
+      </w:r>
+      <w:r>
+        <w:rPr>
+          <w:i/>
+          <w:iCs/>
+          <w:color w:val="9876AA"/>
+        </w:rPr>
+        <w:t>out</w:t>
+      </w:r>
+      <w:r>
+        <w:rPr>
+          <w:color w:val="A9B7C6"/>
+        </w:rPr>
+        <w:t>.println</w:t>
+      </w:r>
+      <w:proofErr w:type="spellEnd"/>
+      <w:r>
+        <w:rPr>
+          <w:color w:val="A9B7C6"/>
+        </w:rPr>
+        <w:t>(</w:t>
+      </w:r>
+      <w:r>
+        <w:rPr>
+          <w:color w:val="6A8759"/>
+        </w:rPr>
+        <w:t>"Hello"</w:t>
+      </w:r>
+      <w:r>
+        <w:rPr>
+          <w:color w:val="A9B7C6"/>
+        </w:rPr>
+        <w:t>)</w:t>
+      </w:r>
+      <w:r>
+        <w:rPr>
+          <w:color w:val="CC7832"/>
+        </w:rPr>
+        <w:t>;</w:t>
+      </w:r>
+      <w:r>
+        <w:rPr>
+          <w:color w:val="CC7832"/>
+        </w:rPr>
+        <w:br/>
+        <w:t xml:space="preserve">    </w:t>
+      </w:r>
+      <w:r>
+        <w:rPr>
+          <w:color w:val="A9B7C6"/>
+        </w:rPr>
+        <w:t>}</w:t>
+      </w:r>
+      <w:r>
+        <w:rPr>
+          <w:color w:val="A9B7C6"/>
+        </w:rPr>
+        <w:br/>
+        <w:t>}</w:t>
+      </w:r>
+    </w:p>
+    <w:p>
+      <w:pPr>
+        <w:rPr>
+          <w:rFonts w:ascii="Book Antiqua" w:hAnsi="Book Antiqua" w:cs="Times New Roman"/>
+          <w:sz w:val="24"/>
+          <w:szCs w:val="24"/>
+        </w:rPr>
+      </w:pPr>
+    </w:p>
+    <w:p>
+      <w:pPr>
+        <w:rPr>
+          <w:rFonts w:ascii="Book Antiqua" w:hAnsi="Book Antiqua" w:cs="Times New Roman"/>
+          <w:sz w:val="24"/>
+          <w:szCs w:val="24"/>
+        </w:rPr>
+      </w:pPr>
+    </w:p>
+    <w:p>
+      <w:pPr>
+        <w:rPr>
+          <w:rFonts w:ascii="Book Antiqua" w:hAnsi="Book Antiqua" w:cs="Times New Roman"/>
+          <w:sz w:val="24"/>
+          <w:szCs w:val="24"/>
+        </w:rPr>
+      </w:pPr>
+      <w:r>
+        <w:rPr>
+          <w:rFonts w:ascii="Book Antiqua" w:hAnsi="Book Antiqua" w:cs="Times New Roman"/>
+          <w:sz w:val="24"/>
+          <w:szCs w:val="24"/>
+          <w:u w:val="single"/>
+        </w:rPr>
+        <w:t>Instance methods</w:t>
+      </w:r>
+      <w:r>
+        <w:rPr>
+          <w:rFonts w:ascii="Book Antiqua" w:hAnsi="Book Antiqua" w:cs="Times New Roman"/>
+          <w:sz w:val="24"/>
+          <w:szCs w:val="24"/>
+        </w:rPr>
+        <w:t xml:space="preserve"> belong to an instance of a class</w:t>
+      </w:r>
+    </w:p>
+    <w:p>
+      <w:pPr>
+        <w:rPr>
+          <w:rFonts w:ascii="Book Antiqua" w:hAnsi="Book Antiqua" w:cs="Times New Roman"/>
+          <w:sz w:val="24"/>
+          <w:szCs w:val="24"/>
+        </w:rPr>
+      </w:pPr>
+      <w:r>
+        <w:rPr>
+          <w:rFonts w:ascii="Book Antiqua" w:hAnsi="Book Antiqua" w:cs="Times New Roman"/>
+          <w:sz w:val="24"/>
+          <w:szCs w:val="24"/>
+        </w:rPr>
+        <w:t>To use an instance method, we have to instantiate the class first usually by using the new keyword.</w:t>
+      </w:r>
+    </w:p>
+    <w:p>
+      <w:pPr>
+        <w:rPr>
+          <w:rFonts w:ascii="Book Antiqua" w:hAnsi="Book Antiqua" w:cs="Times New Roman"/>
+          <w:sz w:val="24"/>
+          <w:szCs w:val="24"/>
+        </w:rPr>
+      </w:pPr>
+      <w:r>
+        <w:rPr>
+          <w:rFonts w:ascii="Book Antiqua" w:hAnsi="Book Antiqua" w:cs="Times New Roman"/>
+          <w:sz w:val="24"/>
+          <w:szCs w:val="24"/>
+          <w:u w:val="single"/>
+        </w:rPr>
+        <w:t xml:space="preserve">Instance methods </w:t>
+      </w:r>
+      <w:r>
+        <w:rPr>
+          <w:rFonts w:ascii="Book Antiqua" w:hAnsi="Book Antiqua" w:cs="Times New Roman"/>
+          <w:sz w:val="24"/>
+          <w:szCs w:val="24"/>
+        </w:rPr>
+        <w:t>can access instance methods and instance variables directly</w:t>
+      </w:r>
+    </w:p>
+    <w:p>
+      <w:pPr>
+        <w:rPr>
+          <w:rFonts w:ascii="Book Antiqua" w:hAnsi="Book Antiqua" w:cs="Times New Roman"/>
+          <w:sz w:val="24"/>
+          <w:szCs w:val="24"/>
+        </w:rPr>
+      </w:pPr>
+      <w:r>
+        <w:rPr>
+          <w:rFonts w:ascii="Book Antiqua" w:hAnsi="Book Antiqua" w:cs="Times New Roman"/>
+          <w:sz w:val="24"/>
+          <w:szCs w:val="24"/>
+          <w:u w:val="single"/>
+        </w:rPr>
+        <w:t>Instance methods</w:t>
+      </w:r>
+      <w:r>
+        <w:rPr>
+          <w:rFonts w:ascii="Book Antiqua" w:hAnsi="Book Antiqua" w:cs="Times New Roman"/>
+          <w:sz w:val="24"/>
+          <w:szCs w:val="24"/>
+        </w:rPr>
+        <w:t xml:space="preserve"> can also access static methods and static variables directly </w:t>
+      </w:r>
+    </w:p>
+    <w:p>
+      <w:pPr>
+        <w:pStyle w:val="HTMLPreformatted"/>
+        <w:shd w:val="clear" w:color="auto" w:fill="2B2B2B"/>
+        <w:rPr>
+          <w:color w:val="A9B7C6"/>
+        </w:rPr>
+      </w:pPr>
+      <w:r>
+        <w:rPr>
+          <w:color w:val="CC7832"/>
+        </w:rPr>
+        <w:t xml:space="preserve">class </w:t>
+      </w:r>
+      <w:r>
+        <w:rPr>
+          <w:color w:val="A9B7C6"/>
+        </w:rPr>
+        <w:t xml:space="preserve">Dog{ </w:t>
+      </w:r>
+      <w:r>
+        <w:rPr>
+          <w:color w:val="A9B7C6"/>
+        </w:rPr>
+        <w:br/>
+        <w:t xml:space="preserve">    </w:t>
+      </w:r>
+      <w:r>
+        <w:rPr>
+          <w:color w:val="CC7832"/>
+        </w:rPr>
+        <w:t xml:space="preserve">public void </w:t>
+      </w:r>
+      <w:r>
+        <w:rPr>
+          <w:color w:val="FFC66D"/>
+        </w:rPr>
+        <w:t>bark</w:t>
+      </w:r>
+      <w:r>
+        <w:rPr>
+          <w:color w:val="A9B7C6"/>
+        </w:rPr>
+        <w:t>(){</w:t>
+      </w:r>
+      <w:r>
+        <w:rPr>
+          <w:color w:val="A9B7C6"/>
+        </w:rPr>
+        <w:br/>
+        <w:t xml:space="preserve">        </w:t>
+      </w:r>
+      <w:proofErr w:type="spellStart"/>
+      <w:r>
+        <w:rPr>
+          <w:color w:val="A9B7C6"/>
+        </w:rPr>
+        <w:t>System.</w:t>
+      </w:r>
+      <w:r>
+        <w:rPr>
+          <w:i/>
+          <w:iCs/>
+          <w:color w:val="9876AA"/>
+        </w:rPr>
+        <w:t>out</w:t>
+      </w:r>
+      <w:r>
+        <w:rPr>
+          <w:color w:val="A9B7C6"/>
+        </w:rPr>
+        <w:t>.println</w:t>
+      </w:r>
+      <w:proofErr w:type="spellEnd"/>
+      <w:r>
+        <w:rPr>
+          <w:color w:val="A9B7C6"/>
+        </w:rPr>
+        <w:t>(</w:t>
+      </w:r>
+      <w:r>
+        <w:rPr>
+          <w:color w:val="6A8759"/>
+        </w:rPr>
+        <w:t>"woof"</w:t>
+      </w:r>
+      <w:r>
+        <w:rPr>
+          <w:color w:val="A9B7C6"/>
+        </w:rPr>
+        <w:t>)</w:t>
+      </w:r>
+      <w:r>
+        <w:rPr>
+          <w:color w:val="CC7832"/>
+        </w:rPr>
+        <w:t>;</w:t>
+      </w:r>
+      <w:r>
+        <w:rPr>
+          <w:color w:val="CC7832"/>
+        </w:rPr>
+        <w:br/>
+        <w:t xml:space="preserve">    </w:t>
+      </w:r>
+      <w:r>
+        <w:rPr>
+          <w:color w:val="A9B7C6"/>
+        </w:rPr>
+        <w:t>}</w:t>
+      </w:r>
+      <w:r>
+        <w:rPr>
+          <w:color w:val="A9B7C6"/>
+        </w:rPr>
+        <w:br/>
+        <w:t>}</w:t>
+      </w:r>
+      <w:r>
+        <w:rPr>
+          <w:color w:val="A9B7C6"/>
+        </w:rPr>
+        <w:br/>
+      </w:r>
+      <w:r>
+        <w:rPr>
+          <w:color w:val="A9B7C6"/>
+        </w:rPr>
+        <w:br/>
+      </w:r>
+      <w:r>
+        <w:rPr>
+          <w:color w:val="CC7832"/>
+        </w:rPr>
+        <w:t xml:space="preserve">public class </w:t>
+      </w:r>
+      <w:r>
+        <w:rPr>
+          <w:color w:val="A9B7C6"/>
+        </w:rPr>
+        <w:t xml:space="preserve">Main{ </w:t>
+      </w:r>
+      <w:r>
+        <w:rPr>
+          <w:color w:val="A9B7C6"/>
+        </w:rPr>
+        <w:br/>
+        <w:t xml:space="preserve">    </w:t>
+      </w:r>
+      <w:r>
+        <w:rPr>
+          <w:color w:val="CC7832"/>
+        </w:rPr>
+        <w:t xml:space="preserve">public static void </w:t>
+      </w:r>
+      <w:r>
+        <w:rPr>
+          <w:color w:val="FFC66D"/>
+        </w:rPr>
+        <w:t>main</w:t>
+      </w:r>
+      <w:r>
+        <w:rPr>
+          <w:color w:val="A9B7C6"/>
+        </w:rPr>
+        <w:t xml:space="preserve">(String[] </w:t>
+      </w:r>
+      <w:proofErr w:type="spellStart"/>
+      <w:r>
+        <w:rPr>
+          <w:color w:val="A9B7C6"/>
+        </w:rPr>
+        <w:t>args</w:t>
+      </w:r>
+      <w:proofErr w:type="spellEnd"/>
+      <w:r>
+        <w:rPr>
+          <w:color w:val="A9B7C6"/>
+        </w:rPr>
+        <w:t>){</w:t>
+      </w:r>
+      <w:r>
+        <w:rPr>
+          <w:color w:val="A9B7C6"/>
+        </w:rPr>
+        <w:br/>
+        <w:t xml:space="preserve">        Dog rex = </w:t>
+      </w:r>
+      <w:r>
+        <w:rPr>
+          <w:color w:val="CC7832"/>
+        </w:rPr>
+        <w:t xml:space="preserve">new </w:t>
+      </w:r>
+      <w:r>
+        <w:rPr>
+          <w:color w:val="A9B7C6"/>
+        </w:rPr>
+        <w:t>Dog()</w:t>
+      </w:r>
+      <w:r>
+        <w:rPr>
+          <w:color w:val="CC7832"/>
+        </w:rPr>
+        <w:t xml:space="preserve">;  </w:t>
+      </w:r>
+      <w:r>
+        <w:rPr>
+          <w:color w:val="808080"/>
+        </w:rPr>
+        <w:t>// create instance</w:t>
+      </w:r>
+      <w:r>
+        <w:rPr>
+          <w:color w:val="808080"/>
+        </w:rPr>
+        <w:br/>
+        <w:t xml:space="preserve">        </w:t>
+      </w:r>
+      <w:proofErr w:type="spellStart"/>
+      <w:r>
+        <w:rPr>
+          <w:color w:val="A9B7C6"/>
+        </w:rPr>
+        <w:t>rex.bark</w:t>
+      </w:r>
+      <w:proofErr w:type="spellEnd"/>
+      <w:r>
+        <w:rPr>
+          <w:color w:val="A9B7C6"/>
+        </w:rPr>
+        <w:t>()</w:t>
+      </w:r>
+      <w:r>
+        <w:rPr>
+          <w:color w:val="CC7832"/>
+        </w:rPr>
+        <w:t xml:space="preserve">;  </w:t>
+      </w:r>
+      <w:r>
+        <w:rPr>
+          <w:color w:val="808080"/>
+        </w:rPr>
+        <w:t>// call instance method</w:t>
+      </w:r>
+      <w:r>
+        <w:rPr>
+          <w:color w:val="808080"/>
+        </w:rPr>
+        <w:br/>
+        <w:t xml:space="preserve">    </w:t>
+      </w:r>
+      <w:r>
+        <w:rPr>
+          <w:color w:val="A9B7C6"/>
+        </w:rPr>
+        <w:t>}</w:t>
+      </w:r>
+      <w:r>
+        <w:rPr>
+          <w:color w:val="A9B7C6"/>
+        </w:rPr>
+        <w:br/>
+        <w:t>}</w:t>
+      </w:r>
+    </w:p>
+    <w:p>
+      <w:pPr>
+        <w:rPr>
+          <w:rFonts w:ascii="Book Antiqua" w:hAnsi="Book Antiqua" w:cs="Times New Roman"/>
+          <w:sz w:val="24"/>
+          <w:szCs w:val="24"/>
+        </w:rPr>
+      </w:pPr>
+    </w:p>
+    <w:p>
+      <w:pPr>
+        <w:rPr>
+          <w:rFonts w:ascii="Book Antiqua" w:hAnsi="Book Antiqua" w:cs="Times New Roman"/>
+          <w:sz w:val="24"/>
+          <w:szCs w:val="24"/>
+        </w:rPr>
+      </w:pPr>
+    </w:p>
+    <w:p>
+      <w:pPr>
+        <w:rPr>
+          <w:rFonts w:ascii="Book Antiqua" w:hAnsi="Book Antiqua" w:cs="Times New Roman"/>
+          <w:b/>
+          <w:bCs/>
+          <w:sz w:val="24"/>
+          <w:szCs w:val="24"/>
+          <w:u w:val="single"/>
+        </w:rPr>
+      </w:pPr>
+      <w:r>
+        <w:rPr>
+          <w:rFonts w:ascii="Book Antiqua" w:hAnsi="Book Antiqua" w:cs="Times New Roman"/>
+          <w:b/>
+          <w:bCs/>
+          <w:sz w:val="24"/>
+          <w:szCs w:val="24"/>
+          <w:u w:val="single"/>
+        </w:rPr>
+        <w:lastRenderedPageBreak/>
+        <w:t xml:space="preserve">Static vs Instance </w:t>
+      </w:r>
+      <w:r>
+        <w:rPr>
+          <w:rFonts w:ascii="Book Antiqua" w:hAnsi="Book Antiqua" w:cs="Times New Roman"/>
+          <w:b/>
+          <w:bCs/>
+          <w:sz w:val="24"/>
+          <w:szCs w:val="24"/>
+          <w:u w:val="single"/>
+        </w:rPr>
+        <w:t>variables</w:t>
+      </w:r>
+    </w:p>
+    <w:p>
+      <w:pPr>
+        <w:rPr>
+          <w:rFonts w:ascii="Book Antiqua" w:hAnsi="Book Antiqua" w:cs="Times New Roman"/>
+          <w:sz w:val="24"/>
+          <w:szCs w:val="24"/>
+          <w:u w:val="single"/>
+        </w:rPr>
+      </w:pPr>
+      <w:r>
+        <w:rPr>
+          <w:rFonts w:ascii="Book Antiqua" w:hAnsi="Book Antiqua" w:cs="Times New Roman"/>
+          <w:sz w:val="24"/>
+          <w:szCs w:val="24"/>
+          <w:u w:val="single"/>
+        </w:rPr>
+        <w:t>Static variables</w:t>
+      </w:r>
+    </w:p>
+    <w:p>
+      <w:pPr>
+        <w:rPr>
+          <w:rFonts w:ascii="Book Antiqua" w:hAnsi="Book Antiqua" w:cs="Times New Roman"/>
+          <w:sz w:val="24"/>
+          <w:szCs w:val="24"/>
+        </w:rPr>
+      </w:pPr>
+      <w:r>
+        <w:rPr>
+          <w:rFonts w:ascii="Book Antiqua" w:hAnsi="Book Antiqua" w:cs="Times New Roman"/>
+          <w:sz w:val="24"/>
+          <w:szCs w:val="24"/>
+        </w:rPr>
+        <w:t>Declared using static keyword</w:t>
+      </w:r>
+    </w:p>
+    <w:p>
+      <w:pPr>
+        <w:rPr>
+          <w:rFonts w:ascii="Book Antiqua" w:hAnsi="Book Antiqua" w:cs="Times New Roman"/>
+          <w:sz w:val="24"/>
+          <w:szCs w:val="24"/>
+        </w:rPr>
+      </w:pPr>
+      <w:r>
+        <w:rPr>
+          <w:rFonts w:ascii="Book Antiqua" w:hAnsi="Book Antiqua" w:cs="Times New Roman"/>
+          <w:sz w:val="24"/>
+          <w:szCs w:val="24"/>
+        </w:rPr>
+        <w:t>Static variables are also known as static member variables</w:t>
+      </w:r>
+    </w:p>
+    <w:p>
+      <w:pPr>
+        <w:rPr>
+          <w:rFonts w:ascii="Book Antiqua" w:hAnsi="Book Antiqua" w:cs="Times New Roman"/>
+          <w:sz w:val="24"/>
+          <w:szCs w:val="24"/>
+        </w:rPr>
+      </w:pPr>
+      <w:r>
+        <w:rPr>
+          <w:rFonts w:ascii="Book Antiqua" w:hAnsi="Book Antiqua" w:cs="Times New Roman"/>
+          <w:sz w:val="24"/>
+          <w:szCs w:val="24"/>
+        </w:rPr>
+        <w:t xml:space="preserve">Every instance of a class shares the same static variable. </w:t>
+      </w:r>
+    </w:p>
+    <w:p>
+      <w:pPr>
+        <w:rPr>
+          <w:rFonts w:ascii="Book Antiqua" w:hAnsi="Book Antiqua" w:cs="Times New Roman"/>
+          <w:sz w:val="24"/>
+          <w:szCs w:val="24"/>
+        </w:rPr>
+      </w:pPr>
+      <w:r>
+        <w:rPr>
+          <w:rFonts w:ascii="Book Antiqua" w:hAnsi="Book Antiqua" w:cs="Times New Roman"/>
+          <w:sz w:val="24"/>
+          <w:szCs w:val="24"/>
+        </w:rPr>
+        <w:t xml:space="preserve">For </w:t>
+      </w:r>
+      <w:r>
+        <w:rPr>
+          <w:rFonts w:ascii="Book Antiqua" w:hAnsi="Book Antiqua" w:cs="Times New Roman"/>
+          <w:sz w:val="24"/>
+          <w:szCs w:val="24"/>
+        </w:rPr>
+        <w:t>example,</w:t>
+      </w:r>
+      <w:r>
+        <w:rPr>
+          <w:rFonts w:ascii="Book Antiqua" w:hAnsi="Book Antiqua" w:cs="Times New Roman"/>
+          <w:sz w:val="24"/>
+          <w:szCs w:val="24"/>
+        </w:rPr>
+        <w:t xml:space="preserve"> when reading user input  using </w:t>
+      </w:r>
+      <w:r>
+        <w:rPr>
+          <w:rFonts w:ascii="Book Antiqua" w:hAnsi="Book Antiqua" w:cs="Times New Roman"/>
+          <w:sz w:val="24"/>
+          <w:szCs w:val="24"/>
+        </w:rPr>
+        <w:t>scanner,</w:t>
+      </w:r>
+      <w:r>
+        <w:rPr>
+          <w:rFonts w:ascii="Book Antiqua" w:hAnsi="Book Antiqua" w:cs="Times New Roman"/>
+          <w:sz w:val="24"/>
+          <w:szCs w:val="24"/>
+        </w:rPr>
+        <w:t xml:space="preserve"> we  can declare scanner as a static variable that way static methods can access it directly </w:t>
+      </w:r>
+    </w:p>
+    <w:p>
+      <w:pPr>
+        <w:pStyle w:val="HTMLPreformatted"/>
+        <w:shd w:val="clear" w:color="auto" w:fill="2B2B2B"/>
+        <w:rPr>
+          <w:color w:val="A9B7C6"/>
+        </w:rPr>
+      </w:pPr>
+      <w:r>
+        <w:rPr>
+          <w:color w:val="CC7832"/>
+        </w:rPr>
+        <w:t xml:space="preserve">class </w:t>
+      </w:r>
+      <w:r>
+        <w:rPr>
+          <w:color w:val="A9B7C6"/>
+        </w:rPr>
+        <w:t>Dog{</w:t>
+      </w:r>
+      <w:r>
+        <w:rPr>
+          <w:color w:val="A9B7C6"/>
+        </w:rPr>
+        <w:br/>
+        <w:t xml:space="preserve">    </w:t>
+      </w:r>
+      <w:r>
+        <w:rPr>
+          <w:color w:val="CC7832"/>
+        </w:rPr>
+        <w:t xml:space="preserve">private static </w:t>
+      </w:r>
+      <w:r>
+        <w:rPr>
+          <w:color w:val="A9B7C6"/>
+        </w:rPr>
+        <w:t xml:space="preserve">String </w:t>
+      </w:r>
+      <w:r>
+        <w:rPr>
+          <w:i/>
+          <w:iCs/>
+          <w:color w:val="9876AA"/>
+        </w:rPr>
+        <w:t>name</w:t>
+      </w:r>
+      <w:r>
+        <w:rPr>
+          <w:color w:val="CC7832"/>
+        </w:rPr>
+        <w:t>;</w:t>
+      </w:r>
+      <w:r>
+        <w:rPr>
+          <w:color w:val="CC7832"/>
+        </w:rPr>
+        <w:br/>
+      </w:r>
+      <w:r>
+        <w:rPr>
+          <w:color w:val="CC7832"/>
+        </w:rPr>
+        <w:br/>
+        <w:t xml:space="preserve">    public </w:t>
+      </w:r>
+      <w:r>
+        <w:rPr>
+          <w:color w:val="FFC66D"/>
+        </w:rPr>
+        <w:t>Dog</w:t>
+      </w:r>
+      <w:r>
+        <w:rPr>
+          <w:color w:val="A9B7C6"/>
+        </w:rPr>
+        <w:t>(String name){</w:t>
+      </w:r>
+      <w:r>
+        <w:rPr>
+          <w:color w:val="A9B7C6"/>
+        </w:rPr>
+        <w:br/>
+        <w:t xml:space="preserve">        </w:t>
+      </w:r>
+      <w:r>
+        <w:rPr>
+          <w:color w:val="CC7832"/>
+        </w:rPr>
+        <w:t>this</w:t>
+      </w:r>
+      <w:r>
+        <w:rPr>
+          <w:color w:val="A9B7C6"/>
+        </w:rPr>
+        <w:t>.</w:t>
+      </w:r>
+      <w:r>
+        <w:rPr>
+          <w:i/>
+          <w:iCs/>
+          <w:color w:val="9876AA"/>
+        </w:rPr>
+        <w:t xml:space="preserve">name </w:t>
+      </w:r>
+      <w:r>
+        <w:rPr>
+          <w:color w:val="A9B7C6"/>
+        </w:rPr>
+        <w:t>= name</w:t>
+      </w:r>
+      <w:r>
+        <w:rPr>
+          <w:color w:val="CC7832"/>
+        </w:rPr>
+        <w:t>;</w:t>
+      </w:r>
+      <w:r>
+        <w:rPr>
+          <w:color w:val="CC7832"/>
+        </w:rPr>
+        <w:br/>
+        <w:t xml:space="preserve">    </w:t>
+      </w:r>
+      <w:r>
+        <w:rPr>
+          <w:color w:val="A9B7C6"/>
+        </w:rPr>
+        <w:t>}</w:t>
+      </w:r>
+      <w:r>
+        <w:rPr>
+          <w:color w:val="A9B7C6"/>
+        </w:rPr>
+        <w:br/>
+        <w:t xml:space="preserve">    </w:t>
+      </w:r>
+      <w:r>
+        <w:rPr>
+          <w:color w:val="CC7832"/>
+        </w:rPr>
+        <w:t xml:space="preserve">public void </w:t>
+      </w:r>
+      <w:proofErr w:type="spellStart"/>
+      <w:r>
+        <w:rPr>
+          <w:color w:val="FFC66D"/>
+        </w:rPr>
+        <w:t>printName</w:t>
+      </w:r>
+      <w:proofErr w:type="spellEnd"/>
+      <w:r>
+        <w:rPr>
+          <w:color w:val="A9B7C6"/>
+        </w:rPr>
+        <w:t>(){</w:t>
+      </w:r>
+      <w:r>
+        <w:rPr>
+          <w:color w:val="A9B7C6"/>
+        </w:rPr>
+        <w:br/>
+        <w:t xml:space="preserve">        </w:t>
+      </w:r>
+      <w:proofErr w:type="spellStart"/>
+      <w:r>
+        <w:rPr>
+          <w:color w:val="A9B7C6"/>
+        </w:rPr>
+        <w:t>System.</w:t>
+      </w:r>
+      <w:r>
+        <w:rPr>
+          <w:i/>
+          <w:iCs/>
+          <w:color w:val="9876AA"/>
+        </w:rPr>
+        <w:t>out</w:t>
+      </w:r>
+      <w:r>
+        <w:rPr>
+          <w:color w:val="A9B7C6"/>
+        </w:rPr>
+        <w:t>.println</w:t>
+      </w:r>
+      <w:proofErr w:type="spellEnd"/>
+      <w:r>
+        <w:rPr>
+          <w:color w:val="A9B7C6"/>
+        </w:rPr>
+        <w:t>(</w:t>
+      </w:r>
+      <w:r>
+        <w:rPr>
+          <w:color w:val="6A8759"/>
+        </w:rPr>
+        <w:t xml:space="preserve">"name = " </w:t>
+      </w:r>
+      <w:r>
+        <w:rPr>
+          <w:color w:val="A9B7C6"/>
+        </w:rPr>
+        <w:t xml:space="preserve">+ </w:t>
+      </w:r>
+      <w:r>
+        <w:rPr>
+          <w:i/>
+          <w:iCs/>
+          <w:color w:val="9876AA"/>
+        </w:rPr>
+        <w:t>name</w:t>
+      </w:r>
+      <w:r>
+        <w:rPr>
+          <w:color w:val="A9B7C6"/>
+        </w:rPr>
+        <w:t>)</w:t>
+      </w:r>
+      <w:r>
+        <w:rPr>
+          <w:color w:val="CC7832"/>
+        </w:rPr>
+        <w:t>;</w:t>
+      </w:r>
+      <w:r>
+        <w:rPr>
+          <w:color w:val="CC7832"/>
+        </w:rPr>
+        <w:br/>
+        <w:t xml:space="preserve">    </w:t>
+      </w:r>
+      <w:r>
+        <w:rPr>
+          <w:color w:val="A9B7C6"/>
+        </w:rPr>
+        <w:t>}</w:t>
+      </w:r>
+      <w:r>
+        <w:rPr>
+          <w:color w:val="A9B7C6"/>
+        </w:rPr>
+        <w:br/>
+        <w:t>}</w:t>
+      </w:r>
+      <w:r>
+        <w:rPr>
+          <w:color w:val="A9B7C6"/>
+        </w:rPr>
+        <w:br/>
+      </w:r>
+      <w:r>
+        <w:rPr>
+          <w:color w:val="A9B7C6"/>
+        </w:rPr>
+        <w:br/>
+      </w:r>
+      <w:r>
+        <w:rPr>
+          <w:color w:val="CC7832"/>
+        </w:rPr>
+        <w:t xml:space="preserve">public class </w:t>
+      </w:r>
+      <w:r>
+        <w:rPr>
+          <w:color w:val="A9B7C6"/>
+        </w:rPr>
+        <w:t>Main{</w:t>
+      </w:r>
+      <w:r>
+        <w:rPr>
+          <w:color w:val="A9B7C6"/>
+        </w:rPr>
+        <w:br/>
+        <w:t xml:space="preserve">    </w:t>
+      </w:r>
+      <w:r>
+        <w:rPr>
+          <w:color w:val="CC7832"/>
+        </w:rPr>
+        <w:t xml:space="preserve">public static void </w:t>
+      </w:r>
+      <w:r>
+        <w:rPr>
+          <w:color w:val="FFC66D"/>
+        </w:rPr>
+        <w:t>main</w:t>
+      </w:r>
+      <w:r>
+        <w:rPr>
+          <w:color w:val="A9B7C6"/>
+        </w:rPr>
+        <w:t xml:space="preserve">(String[] </w:t>
+      </w:r>
+      <w:proofErr w:type="spellStart"/>
+      <w:r>
+        <w:rPr>
+          <w:color w:val="A9B7C6"/>
+        </w:rPr>
+        <w:t>args</w:t>
+      </w:r>
+      <w:proofErr w:type="spellEnd"/>
+      <w:r>
+        <w:rPr>
+          <w:color w:val="A9B7C6"/>
+        </w:rPr>
+        <w:t>){</w:t>
+      </w:r>
+      <w:r>
+        <w:rPr>
+          <w:color w:val="A9B7C6"/>
+        </w:rPr>
+        <w:br/>
+        <w:t xml:space="preserve">        Dog rex = </w:t>
+      </w:r>
+      <w:r>
+        <w:rPr>
+          <w:color w:val="CC7832"/>
+        </w:rPr>
+        <w:t xml:space="preserve">new </w:t>
+      </w:r>
+      <w:r>
+        <w:rPr>
+          <w:color w:val="A9B7C6"/>
+        </w:rPr>
+        <w:t>Dog(</w:t>
+      </w:r>
+      <w:r>
+        <w:rPr>
+          <w:color w:val="6A8759"/>
+        </w:rPr>
+        <w:t>"rex"</w:t>
+      </w:r>
+      <w:r>
+        <w:rPr>
+          <w:color w:val="A9B7C6"/>
+        </w:rPr>
+        <w:t>)</w:t>
+      </w:r>
+      <w:r>
+        <w:rPr>
+          <w:color w:val="CC7832"/>
+        </w:rPr>
+        <w:t xml:space="preserve">;  </w:t>
+      </w:r>
+      <w:r>
+        <w:rPr>
+          <w:color w:val="808080"/>
+        </w:rPr>
+        <w:t>// create instance (rex)</w:t>
+      </w:r>
+      <w:r>
+        <w:rPr>
+          <w:color w:val="808080"/>
+        </w:rPr>
+        <w:br/>
+        <w:t xml:space="preserve">        </w:t>
+      </w:r>
+      <w:r>
+        <w:rPr>
+          <w:color w:val="A9B7C6"/>
+        </w:rPr>
+        <w:t xml:space="preserve">Dog fluffy = </w:t>
+      </w:r>
+      <w:r>
+        <w:rPr>
+          <w:color w:val="CC7832"/>
+        </w:rPr>
+        <w:t xml:space="preserve">new </w:t>
+      </w:r>
+      <w:r>
+        <w:rPr>
+          <w:color w:val="A9B7C6"/>
+        </w:rPr>
+        <w:t>Dog(</w:t>
+      </w:r>
+      <w:r>
+        <w:rPr>
+          <w:color w:val="6A8759"/>
+        </w:rPr>
+        <w:t>"fluffy"</w:t>
+      </w:r>
+      <w:r>
+        <w:rPr>
+          <w:color w:val="A9B7C6"/>
+        </w:rPr>
+        <w:t>)</w:t>
+      </w:r>
+      <w:r>
+        <w:rPr>
+          <w:color w:val="CC7832"/>
+        </w:rPr>
+        <w:t xml:space="preserve">;  </w:t>
+      </w:r>
+      <w:r>
+        <w:rPr>
+          <w:color w:val="808080"/>
+        </w:rPr>
+        <w:t>// create instance (fluffy)</w:t>
+      </w:r>
+      <w:r>
+        <w:rPr>
+          <w:color w:val="808080"/>
+        </w:rPr>
+        <w:br/>
+        <w:t xml:space="preserve">        </w:t>
+      </w:r>
+      <w:proofErr w:type="spellStart"/>
+      <w:r>
+        <w:rPr>
+          <w:color w:val="A9B7C6"/>
+        </w:rPr>
+        <w:t>rex.printName</w:t>
+      </w:r>
+      <w:proofErr w:type="spellEnd"/>
+      <w:r>
+        <w:rPr>
+          <w:color w:val="A9B7C6"/>
+        </w:rPr>
+        <w:t>()</w:t>
+      </w:r>
+      <w:r>
+        <w:rPr>
+          <w:color w:val="CC7832"/>
+        </w:rPr>
+        <w:t xml:space="preserve">; </w:t>
+      </w:r>
+      <w:r>
+        <w:rPr>
+          <w:color w:val="808080"/>
+        </w:rPr>
+        <w:t>// prints fluffy</w:t>
+      </w:r>
+      <w:r>
+        <w:rPr>
+          <w:color w:val="808080"/>
+        </w:rPr>
+        <w:br/>
+        <w:t xml:space="preserve">        </w:t>
+      </w:r>
+      <w:proofErr w:type="spellStart"/>
+      <w:r>
+        <w:rPr>
+          <w:color w:val="A9B7C6"/>
+        </w:rPr>
+        <w:t>fluffy.printName</w:t>
+      </w:r>
+      <w:proofErr w:type="spellEnd"/>
+      <w:r>
+        <w:rPr>
+          <w:color w:val="A9B7C6"/>
+        </w:rPr>
+        <w:t>()</w:t>
+      </w:r>
+      <w:r>
+        <w:rPr>
+          <w:color w:val="CC7832"/>
+        </w:rPr>
+        <w:t xml:space="preserve">; </w:t>
+      </w:r>
+      <w:r>
+        <w:rPr>
+          <w:color w:val="808080"/>
+        </w:rPr>
+        <w:t>// prints fluffy</w:t>
+      </w:r>
+      <w:r>
+        <w:rPr>
+          <w:color w:val="808080"/>
+        </w:rPr>
+        <w:br/>
+        <w:t xml:space="preserve">    </w:t>
+      </w:r>
+      <w:r>
+        <w:rPr>
+          <w:color w:val="A9B7C6"/>
+        </w:rPr>
+        <w:t>}</w:t>
+      </w:r>
+      <w:r>
+        <w:rPr>
+          <w:color w:val="A9B7C6"/>
+        </w:rPr>
+        <w:br/>
+        <w:t>}</w:t>
+      </w:r>
+    </w:p>
+    <w:p>
+      <w:pPr>
+        <w:rPr>
+          <w:rFonts w:ascii="Book Antiqua" w:hAnsi="Book Antiqua" w:cs="Times New Roman"/>
+          <w:sz w:val="24"/>
+          <w:szCs w:val="24"/>
+        </w:rPr>
+      </w:pPr>
+    </w:p>
+    <w:p>
+      <w:pPr>
+        <w:rPr>
+          <w:rFonts w:ascii="Book Antiqua" w:hAnsi="Book Antiqua" w:cs="Times New Roman"/>
+          <w:sz w:val="24"/>
+          <w:szCs w:val="24"/>
+          <w:u w:val="single"/>
+        </w:rPr>
+      </w:pPr>
+      <w:r>
+        <w:rPr>
+          <w:rFonts w:ascii="Book Antiqua" w:hAnsi="Book Antiqua" w:cs="Times New Roman"/>
+          <w:sz w:val="24"/>
+          <w:szCs w:val="24"/>
+          <w:u w:val="single"/>
+        </w:rPr>
+        <w:t>Instance variables</w:t>
+      </w:r>
+    </w:p>
+    <w:p>
+      <w:pPr>
+        <w:rPr>
+          <w:rFonts w:ascii="Book Antiqua" w:hAnsi="Book Antiqua" w:cs="Times New Roman"/>
+          <w:sz w:val="24"/>
+          <w:szCs w:val="24"/>
+        </w:rPr>
+      </w:pPr>
+      <w:r>
+        <w:rPr>
+          <w:rFonts w:ascii="Book Antiqua" w:hAnsi="Book Antiqua" w:cs="Times New Roman"/>
+          <w:sz w:val="24"/>
+          <w:szCs w:val="24"/>
+        </w:rPr>
+        <w:t>They don’t use static keyword</w:t>
+      </w:r>
+    </w:p>
+    <w:p>
+      <w:pPr>
+        <w:rPr>
+          <w:rFonts w:ascii="Book Antiqua" w:hAnsi="Book Antiqua" w:cs="Times New Roman"/>
+          <w:sz w:val="24"/>
+          <w:szCs w:val="24"/>
+        </w:rPr>
+      </w:pPr>
+      <w:r>
+        <w:rPr>
+          <w:rFonts w:ascii="Book Antiqua" w:hAnsi="Book Antiqua" w:cs="Times New Roman"/>
+          <w:sz w:val="24"/>
+          <w:szCs w:val="24"/>
+        </w:rPr>
+        <w:t>They are also known as fields or member variables</w:t>
+      </w:r>
+    </w:p>
+    <w:p>
+      <w:pPr>
+        <w:rPr>
+          <w:rFonts w:ascii="Book Antiqua" w:hAnsi="Book Antiqua" w:cs="Times New Roman"/>
+          <w:sz w:val="24"/>
+          <w:szCs w:val="24"/>
+        </w:rPr>
+      </w:pPr>
+      <w:r>
+        <w:rPr>
+          <w:rFonts w:ascii="Book Antiqua" w:hAnsi="Book Antiqua" w:cs="Times New Roman"/>
+          <w:sz w:val="24"/>
+          <w:szCs w:val="24"/>
+        </w:rPr>
+        <w:t>They belong to an instance of a class</w:t>
+      </w:r>
+    </w:p>
+    <w:p>
+      <w:pPr>
+        <w:pStyle w:val="HTMLPreformatted"/>
+        <w:shd w:val="clear" w:color="auto" w:fill="2B2B2B"/>
+        <w:rPr>
+          <w:color w:val="A9B7C6"/>
+        </w:rPr>
+      </w:pPr>
+      <w:r>
+        <w:rPr>
+          <w:color w:val="CC7832"/>
+        </w:rPr>
+        <w:t xml:space="preserve">class </w:t>
+      </w:r>
+      <w:r>
+        <w:rPr>
+          <w:color w:val="A9B7C6"/>
+        </w:rPr>
+        <w:t>Dog{</w:t>
+      </w:r>
+      <w:r>
+        <w:rPr>
+          <w:color w:val="A9B7C6"/>
+        </w:rPr>
+        <w:br/>
+        <w:t xml:space="preserve">    </w:t>
+      </w:r>
+      <w:r>
+        <w:rPr>
+          <w:color w:val="CC7832"/>
+        </w:rPr>
+        <w:t xml:space="preserve">private </w:t>
+      </w:r>
+      <w:r>
+        <w:rPr>
+          <w:color w:val="A9B7C6"/>
+        </w:rPr>
+        <w:t xml:space="preserve">String </w:t>
+      </w:r>
+      <w:r>
+        <w:rPr>
+          <w:color w:val="9876AA"/>
+        </w:rPr>
+        <w:t>name</w:t>
+      </w:r>
+      <w:r>
+        <w:rPr>
+          <w:color w:val="CC7832"/>
+        </w:rPr>
+        <w:t>;</w:t>
+      </w:r>
+      <w:r>
+        <w:rPr>
+          <w:color w:val="CC7832"/>
+        </w:rPr>
+        <w:br/>
+        <w:t xml:space="preserve">    </w:t>
+      </w:r>
+      <w:r>
+        <w:rPr>
+          <w:color w:val="CC7832"/>
+        </w:rPr>
+        <w:br/>
+        <w:t xml:space="preserve">    public </w:t>
+      </w:r>
+      <w:r>
+        <w:rPr>
+          <w:color w:val="FFC66D"/>
+        </w:rPr>
+        <w:t>Dog</w:t>
+      </w:r>
+      <w:r>
+        <w:rPr>
+          <w:color w:val="A9B7C6"/>
+        </w:rPr>
+        <w:t xml:space="preserve">(String name){ </w:t>
+      </w:r>
+      <w:r>
+        <w:rPr>
+          <w:color w:val="A9B7C6"/>
+        </w:rPr>
+        <w:br/>
+        <w:t xml:space="preserve">        </w:t>
+      </w:r>
+      <w:r>
+        <w:rPr>
+          <w:color w:val="CC7832"/>
+        </w:rPr>
+        <w:t>this</w:t>
+      </w:r>
+      <w:r>
+        <w:rPr>
+          <w:color w:val="A9B7C6"/>
+        </w:rPr>
+        <w:t>.</w:t>
+      </w:r>
+      <w:r>
+        <w:rPr>
+          <w:color w:val="9876AA"/>
+        </w:rPr>
+        <w:t xml:space="preserve">name </w:t>
+      </w:r>
+      <w:r>
+        <w:rPr>
+          <w:color w:val="A9B7C6"/>
+        </w:rPr>
+        <w:t>= name</w:t>
+      </w:r>
+      <w:r>
+        <w:rPr>
+          <w:color w:val="CC7832"/>
+        </w:rPr>
+        <w:t>;</w:t>
+      </w:r>
+      <w:r>
+        <w:rPr>
+          <w:color w:val="CC7832"/>
+        </w:rPr>
+        <w:br/>
+        <w:t xml:space="preserve">    </w:t>
+      </w:r>
+      <w:r>
+        <w:rPr>
+          <w:color w:val="A9B7C6"/>
+        </w:rPr>
+        <w:t>}</w:t>
+      </w:r>
+      <w:r>
+        <w:rPr>
+          <w:color w:val="A9B7C6"/>
+        </w:rPr>
+        <w:br/>
+        <w:t xml:space="preserve">    </w:t>
+      </w:r>
+      <w:r>
+        <w:rPr>
+          <w:color w:val="CC7832"/>
+        </w:rPr>
+        <w:t xml:space="preserve">public void </w:t>
+      </w:r>
+      <w:proofErr w:type="spellStart"/>
+      <w:r>
+        <w:rPr>
+          <w:color w:val="FFC66D"/>
+        </w:rPr>
+        <w:t>printName</w:t>
+      </w:r>
+      <w:proofErr w:type="spellEnd"/>
+      <w:r>
+        <w:rPr>
+          <w:color w:val="A9B7C6"/>
+        </w:rPr>
+        <w:t>(){</w:t>
+      </w:r>
+      <w:r>
+        <w:rPr>
+          <w:color w:val="A9B7C6"/>
+        </w:rPr>
+        <w:br/>
+        <w:t xml:space="preserve">        </w:t>
+      </w:r>
+      <w:proofErr w:type="spellStart"/>
+      <w:r>
+        <w:rPr>
+          <w:color w:val="A9B7C6"/>
+        </w:rPr>
+        <w:t>System.</w:t>
+      </w:r>
+      <w:r>
+        <w:rPr>
+          <w:i/>
+          <w:iCs/>
+          <w:color w:val="9876AA"/>
+        </w:rPr>
+        <w:t>out</w:t>
+      </w:r>
+      <w:r>
+        <w:rPr>
+          <w:color w:val="A9B7C6"/>
+        </w:rPr>
+        <w:t>.println</w:t>
+      </w:r>
+      <w:proofErr w:type="spellEnd"/>
+      <w:r>
+        <w:rPr>
+          <w:color w:val="A9B7C6"/>
+        </w:rPr>
+        <w:t>(</w:t>
+      </w:r>
+      <w:r>
+        <w:rPr>
+          <w:color w:val="6A8759"/>
+        </w:rPr>
+        <w:t xml:space="preserve">"name = " </w:t>
+      </w:r>
+      <w:r>
+        <w:rPr>
+          <w:color w:val="A9B7C6"/>
+        </w:rPr>
+        <w:t xml:space="preserve">+ </w:t>
+      </w:r>
+      <w:r>
+        <w:rPr>
+          <w:color w:val="9876AA"/>
+        </w:rPr>
+        <w:t>name</w:t>
+      </w:r>
+      <w:r>
+        <w:rPr>
+          <w:color w:val="A9B7C6"/>
+        </w:rPr>
+        <w:t>)</w:t>
+      </w:r>
+      <w:r>
+        <w:rPr>
+          <w:color w:val="CC7832"/>
+        </w:rPr>
+        <w:t>;</w:t>
+      </w:r>
+      <w:r>
+        <w:rPr>
+          <w:color w:val="CC7832"/>
+        </w:rPr>
+        <w:br/>
+        <w:t xml:space="preserve">    </w:t>
+      </w:r>
+      <w:r>
+        <w:rPr>
+          <w:color w:val="A9B7C6"/>
+        </w:rPr>
+        <w:t>}</w:t>
+      </w:r>
+      <w:r>
+        <w:rPr>
+          <w:color w:val="A9B7C6"/>
+        </w:rPr>
+        <w:br/>
+        <w:t>}</w:t>
+      </w:r>
+      <w:r>
+        <w:rPr>
+          <w:color w:val="A9B7C6"/>
+        </w:rPr>
+        <w:br/>
+      </w:r>
+      <w:r>
+        <w:rPr>
+          <w:color w:val="A9B7C6"/>
+        </w:rPr>
+        <w:br/>
+      </w:r>
+      <w:r>
+        <w:rPr>
+          <w:color w:val="CC7832"/>
+        </w:rPr>
+        <w:t xml:space="preserve">public class </w:t>
+      </w:r>
+      <w:r>
+        <w:rPr>
+          <w:color w:val="A9B7C6"/>
+        </w:rPr>
+        <w:t>Main{</w:t>
+      </w:r>
+      <w:r>
+        <w:rPr>
+          <w:color w:val="A9B7C6"/>
+        </w:rPr>
+        <w:br/>
+        <w:t xml:space="preserve">    </w:t>
+      </w:r>
+      <w:r>
+        <w:rPr>
+          <w:color w:val="CC7832"/>
+        </w:rPr>
+        <w:t xml:space="preserve">public static void </w:t>
+      </w:r>
+      <w:r>
+        <w:rPr>
+          <w:color w:val="FFC66D"/>
+        </w:rPr>
+        <w:t>main</w:t>
+      </w:r>
+      <w:r>
+        <w:rPr>
+          <w:color w:val="A9B7C6"/>
+        </w:rPr>
+        <w:t xml:space="preserve">(String[] </w:t>
+      </w:r>
+      <w:proofErr w:type="spellStart"/>
+      <w:r>
+        <w:rPr>
+          <w:color w:val="A9B7C6"/>
+        </w:rPr>
+        <w:t>args</w:t>
+      </w:r>
+      <w:proofErr w:type="spellEnd"/>
+      <w:r>
+        <w:rPr>
+          <w:color w:val="A9B7C6"/>
+        </w:rPr>
+        <w:t>){</w:t>
+      </w:r>
+      <w:r>
+        <w:rPr>
+          <w:color w:val="A9B7C6"/>
+        </w:rPr>
+        <w:br/>
+      </w:r>
+      <w:r>
+        <w:rPr>
+          <w:color w:val="A9B7C6"/>
+        </w:rPr>
+        <w:lastRenderedPageBreak/>
+        <w:t xml:space="preserve">        Dog rex = </w:t>
+      </w:r>
+      <w:r>
+        <w:rPr>
+          <w:color w:val="CC7832"/>
+        </w:rPr>
+        <w:t xml:space="preserve">new </w:t>
+      </w:r>
+      <w:r>
+        <w:rPr>
+          <w:color w:val="A9B7C6"/>
+        </w:rPr>
+        <w:t>Dog(</w:t>
+      </w:r>
+      <w:r>
+        <w:rPr>
+          <w:color w:val="6A8759"/>
+        </w:rPr>
+        <w:t>"rex"</w:t>
+      </w:r>
+      <w:r>
+        <w:rPr>
+          <w:color w:val="A9B7C6"/>
+        </w:rPr>
+        <w:t>)</w:t>
+      </w:r>
+      <w:r>
+        <w:rPr>
+          <w:color w:val="CC7832"/>
+        </w:rPr>
+        <w:t xml:space="preserve">;  </w:t>
+      </w:r>
+      <w:r>
+        <w:rPr>
+          <w:color w:val="808080"/>
+        </w:rPr>
+        <w:t>// create instance (rex)</w:t>
+      </w:r>
+      <w:r>
+        <w:rPr>
+          <w:color w:val="808080"/>
+        </w:rPr>
+        <w:br/>
+        <w:t xml:space="preserve">        </w:t>
+      </w:r>
+      <w:r>
+        <w:rPr>
+          <w:color w:val="A9B7C6"/>
+        </w:rPr>
+        <w:t xml:space="preserve">Dog fluffy = </w:t>
+      </w:r>
+      <w:r>
+        <w:rPr>
+          <w:color w:val="CC7832"/>
+        </w:rPr>
+        <w:t xml:space="preserve">new </w:t>
+      </w:r>
+      <w:r>
+        <w:rPr>
+          <w:color w:val="A9B7C6"/>
+        </w:rPr>
+        <w:t>Dog(</w:t>
+      </w:r>
+      <w:r>
+        <w:rPr>
+          <w:color w:val="6A8759"/>
+        </w:rPr>
+        <w:t>"fluffy"</w:t>
+      </w:r>
+      <w:r>
+        <w:rPr>
+          <w:color w:val="A9B7C6"/>
+        </w:rPr>
+        <w:t>)</w:t>
+      </w:r>
+      <w:r>
+        <w:rPr>
+          <w:color w:val="CC7832"/>
+        </w:rPr>
+        <w:t xml:space="preserve">;  </w:t>
+      </w:r>
+      <w:r>
+        <w:rPr>
+          <w:color w:val="808080"/>
+        </w:rPr>
+        <w:t>// create instance (fluffy)</w:t>
+      </w:r>
+      <w:r>
+        <w:rPr>
+          <w:color w:val="808080"/>
+        </w:rPr>
+        <w:br/>
+        <w:t xml:space="preserve">        </w:t>
+      </w:r>
+      <w:proofErr w:type="spellStart"/>
+      <w:r>
+        <w:rPr>
+          <w:color w:val="A9B7C6"/>
+        </w:rPr>
+        <w:t>rex.printName</w:t>
+      </w:r>
+      <w:proofErr w:type="spellEnd"/>
+      <w:r>
+        <w:rPr>
+          <w:color w:val="A9B7C6"/>
+        </w:rPr>
+        <w:t>()</w:t>
+      </w:r>
+      <w:r>
+        <w:rPr>
+          <w:color w:val="CC7832"/>
+        </w:rPr>
+        <w:t xml:space="preserve">; </w:t>
+      </w:r>
+      <w:r>
+        <w:rPr>
+          <w:color w:val="808080"/>
+        </w:rPr>
+        <w:t>// prints rex</w:t>
+      </w:r>
+      <w:r>
+        <w:rPr>
+          <w:color w:val="808080"/>
+        </w:rPr>
+        <w:br/>
+        <w:t xml:space="preserve">        </w:t>
+      </w:r>
+      <w:proofErr w:type="spellStart"/>
+      <w:r>
+        <w:rPr>
+          <w:color w:val="A9B7C6"/>
+        </w:rPr>
+        <w:t>fluffy.printName</w:t>
+      </w:r>
+      <w:proofErr w:type="spellEnd"/>
+      <w:r>
+        <w:rPr>
+          <w:color w:val="A9B7C6"/>
+        </w:rPr>
+        <w:t>()</w:t>
+      </w:r>
+      <w:r>
+        <w:rPr>
+          <w:color w:val="CC7832"/>
+        </w:rPr>
+        <w:t xml:space="preserve">; </w:t>
+      </w:r>
+      <w:r>
+        <w:rPr>
+          <w:color w:val="808080"/>
+        </w:rPr>
+        <w:t>// prints fluffy</w:t>
+      </w:r>
+      <w:r>
+        <w:rPr>
+          <w:color w:val="808080"/>
+        </w:rPr>
+        <w:br/>
+        <w:t xml:space="preserve">    </w:t>
+      </w:r>
+      <w:r>
+        <w:rPr>
+          <w:color w:val="A9B7C6"/>
+        </w:rPr>
+        <w:t>}</w:t>
+      </w:r>
+      <w:r>
+        <w:rPr>
+          <w:color w:val="A9B7C6"/>
+        </w:rPr>
+        <w:br/>
+        <w:t>}</w:t>
+      </w:r>
+    </w:p>
+    <w:p>
+      <w:pPr>
+        <w:rPr>
+          <w:rFonts w:ascii="Book Antiqua" w:hAnsi="Book Antiqua" w:cs="Times New Roman"/>
+          <w:sz w:val="24"/>
+          <w:szCs w:val="24"/>
+        </w:rPr>
+      </w:pPr>
+    </w:p>
+    <w:p>
+      <w:pPr>
+        <w:rPr>
+          <w:rFonts w:ascii="Book Antiqua" w:hAnsi="Book Antiqua" w:cs="Times New Roman"/>
+          <w:sz w:val="24"/>
+          <w:szCs w:val="24"/>
+        </w:rPr>
+      </w:pPr>
+    </w:p>
+    <w:p>
+      <w:pPr>
+        <w:rPr>
+          <w:rFonts w:ascii="Book Antiqua" w:hAnsi="Book Antiqua" w:cs="Times New Roman"/>
+          <w:b/>
+          <w:bCs/>
+          <w:sz w:val="24"/>
+          <w:szCs w:val="24"/>
+          <w:u w:val="single"/>
+        </w:rPr>
+      </w:pPr>
+      <w:r>
+        <w:rPr>
+          <w:rFonts w:ascii="Book Antiqua" w:hAnsi="Book Antiqua" w:cs="Times New Roman"/>
+          <w:b/>
+          <w:bCs/>
+          <w:sz w:val="24"/>
+          <w:szCs w:val="24"/>
+          <w:u w:val="single"/>
+        </w:rPr>
+        <w:t>Object Class</w:t>
+      </w:r>
+    </w:p>
+    <w:p>
+      <w:pPr>
+        <w:rPr>
+          <w:rFonts w:ascii="Book Antiqua" w:hAnsi="Book Antiqua" w:cs="Times New Roman"/>
+          <w:sz w:val="24"/>
+          <w:szCs w:val="24"/>
+        </w:rPr>
+      </w:pPr>
+      <w:r>
+        <w:rPr>
+          <w:rFonts w:ascii="Book Antiqua" w:hAnsi="Book Antiqua" w:cs="Times New Roman"/>
+          <w:sz w:val="24"/>
+          <w:szCs w:val="24"/>
+        </w:rPr>
+        <w:t>E</w:t>
+      </w:r>
+      <w:r>
+        <w:rPr>
+          <w:rFonts w:ascii="Book Antiqua" w:hAnsi="Book Antiqua" w:cs="Times New Roman"/>
+          <w:sz w:val="24"/>
+          <w:szCs w:val="24"/>
+        </w:rPr>
+        <w:t xml:space="preserve">very Java </w:t>
+      </w:r>
+      <w:proofErr w:type="spellStart"/>
+      <w:r>
+        <w:rPr>
+          <w:rFonts w:ascii="Book Antiqua" w:hAnsi="Book Antiqua" w:cs="Times New Roman"/>
+          <w:sz w:val="24"/>
+          <w:szCs w:val="24"/>
+        </w:rPr>
+        <w:t>classs</w:t>
+      </w:r>
+      <w:proofErr w:type="spellEnd"/>
+      <w:r>
+        <w:rPr>
+          <w:rFonts w:ascii="Book Antiqua" w:hAnsi="Book Antiqua" w:cs="Times New Roman"/>
+          <w:sz w:val="24"/>
+          <w:szCs w:val="24"/>
+        </w:rPr>
+        <w:t xml:space="preserve"> inherits from the class Object</w:t>
+      </w:r>
+    </w:p>
+    <w:p>
+      <w:pPr>
+        <w:rPr>
+          <w:rFonts w:ascii="Book Antiqua" w:hAnsi="Book Antiqua" w:cs="Times New Roman"/>
+          <w:sz w:val="24"/>
+          <w:szCs w:val="24"/>
+        </w:rPr>
+      </w:pPr>
+      <w:r>
+        <w:rPr>
+          <w:rFonts w:ascii="Book Antiqua" w:hAnsi="Book Antiqua" w:cs="Times New Roman"/>
+          <w:sz w:val="24"/>
+          <w:szCs w:val="24"/>
+          <w:u w:val="single"/>
+        </w:rPr>
+        <w:t>Class object</w:t>
+      </w:r>
+      <w:r>
+        <w:rPr>
+          <w:rFonts w:ascii="Book Antiqua" w:hAnsi="Book Antiqua" w:cs="Times New Roman"/>
+          <w:sz w:val="24"/>
+          <w:szCs w:val="24"/>
+        </w:rPr>
+        <w:t xml:space="preserve"> is the root of the class hierarchy. Every class has object as the super class. All objects including arrays implement the methods of this class.</w:t>
+      </w:r>
+    </w:p>
+    <w:p>
+      <w:pPr>
+        <w:rPr>
+          <w:rFonts w:ascii="Book Antiqua" w:hAnsi="Book Antiqua" w:cs="Times New Roman"/>
+          <w:sz w:val="24"/>
+          <w:szCs w:val="24"/>
+        </w:rPr>
+      </w:pPr>
+      <w:r>
+        <w:rPr>
+          <w:rFonts w:ascii="Book Antiqua" w:hAnsi="Book Antiqua" w:cs="Times New Roman"/>
+          <w:sz w:val="24"/>
+          <w:szCs w:val="24"/>
+        </w:rPr>
+        <w:t>Even though you don put extends after a class name, every class automatically inherits from the Object class (that’s just how java is)</w:t>
+      </w:r>
+    </w:p>
+    <w:p>
+      <w:pPr>
+        <w:rPr>
+          <w:rFonts w:ascii="Book Antiqua" w:hAnsi="Book Antiqua" w:cs="Times New Roman"/>
+          <w:sz w:val="24"/>
+          <w:szCs w:val="24"/>
+          <w:highlight w:val="yellow"/>
+        </w:rPr>
+      </w:pPr>
+      <w:r>
+        <w:rPr>
+          <w:rFonts w:ascii="Book Antiqua" w:hAnsi="Book Antiqua" w:cs="Times New Roman"/>
+          <w:sz w:val="24"/>
+          <w:szCs w:val="24"/>
+          <w:highlight w:val="yellow"/>
+        </w:rPr>
+        <w:t xml:space="preserve">public class Main extends Object { </w:t>
+      </w:r>
+    </w:p>
+    <w:p>
+      <w:pPr>
+        <w:rPr>
+          <w:rFonts w:ascii="Book Antiqua" w:hAnsi="Book Antiqua" w:cs="Times New Roman"/>
+          <w:sz w:val="24"/>
+          <w:szCs w:val="24"/>
+        </w:rPr>
+      </w:pPr>
+      <w:r>
+        <w:rPr>
+          <w:rFonts w:ascii="Book Antiqua" w:hAnsi="Book Antiqua" w:cs="Times New Roman"/>
+          <w:sz w:val="24"/>
+          <w:szCs w:val="24"/>
+          <w:highlight w:val="yellow"/>
+        </w:rPr>
+        <w:t>}</w:t>
+      </w:r>
     </w:p>
     <w:p>
       <w:pPr>
@@ -4934,7 +7748,6 @@
     <w:basedOn w:val="Normal"/>
     <w:link w:val="HTMLPreformattedChar"/>
     <w:uiPriority w:val="99"/>
-    <w:semiHidden/>
     <w:unhideWhenUsed/>
     <w:rsid w:val="00FA0520"/>
     <w:pPr>
@@ -4970,7 +7783,6 @@
     <w:basedOn w:val="DefaultParagraphFont"/>
     <w:link w:val="HTMLPreformatted"/>
     <w:uiPriority w:val="99"/>
-    <w:semiHidden/>
     <w:rsid w:val="00FA0520"/>
     <w:rPr>
       <w:rFonts w:ascii="Courier New" w:eastAsia="Times New Roman" w:hAnsi="Courier New" w:cs="Courier New"/>

</xml_diff>